<commit_message>
- `Binary Search` Learning updated with `Lower Bound`, `Upper Bound` & `Insert Position`
</commit_message>
<xml_diff>
--- a/Akash-Job-Stuffs/Programming Folder/RESOURCE/Learning/Binary Search.docx
+++ b/Akash-Job-Stuffs/Programming Folder/RESOURCE/Learning/Binary Search.docx
@@ -3850,21 +3850,2162 @@
     <w:p>
       <w:pPr>
         <w:pStyle w:val="Title"/>
+        <w:rPr/>
+      </w:pPr>
+      <w:bookmarkStart w:colFirst="0" w:colLast="0" w:name="_mpraii3um1xe" w:id="3"/>
+      <w:bookmarkEnd w:id="3"/>
+      <w:r>
         <w:rPr>
           <w:b w:val="1"/>
           <w:sz w:val="44"/>
           <w:szCs w:val="44"/>
           <w:u w:val="single"/>
-        </w:rPr>
-      </w:pPr>
-      <w:bookmarkStart w:colFirst="0" w:colLast="0" w:name="_nlownw9a3by2" w:id="3"/>
-      <w:bookmarkEnd w:id="3"/>
-      <w:r>
+          <w:rtl w:val="0"/>
+        </w:rPr>
+        <w:t xml:space="preserve">Lower &amp; Upper Bound</w:t>
+      </w:r>
+      <w:r>
+        <w:rPr>
+          <w:rtl w:val="0"/>
+        </w:rPr>
+      </w:r>
+    </w:p>
+    <w:p>
+      <w:pPr>
+        <w:rPr/>
+      </w:pPr>
+      <w:r>
+        <w:rPr>
+          <w:b w:val="1"/>
+          <w:rtl w:val="0"/>
+        </w:rPr>
+        <w:t xml:space="preserve">Lower Bound:</w:t>
+      </w:r>
+      <w:r>
+        <w:rPr>
+          <w:rtl w:val="0"/>
+        </w:rPr>
+        <w:t xml:space="preserve"> First Index which fulfills the Condition of “</w:t>
+      </w:r>
+      <w:r>
+        <w:rPr>
+          <w:b w:val="1"/>
+          <w:rtl w:val="0"/>
+        </w:rPr>
+        <w:t xml:space="preserve">nums[i]&gt;</w:t>
+      </w:r>
+      <w:r>
+        <w:rPr>
+          <w:b w:val="1"/>
+          <w:color w:val="ff0000"/>
+          <w:rtl w:val="0"/>
+        </w:rPr>
+        <w:t xml:space="preserve">=</w:t>
+      </w:r>
+      <w:r>
+        <w:rPr>
+          <w:b w:val="1"/>
+          <w:rtl w:val="0"/>
+        </w:rPr>
+        <w:t xml:space="preserve">target</w:t>
+      </w:r>
+      <w:r>
+        <w:rPr>
+          <w:rtl w:val="0"/>
+        </w:rPr>
+        <w:t xml:space="preserve">”</w:t>
+      </w:r>
+    </w:p>
+    <w:p>
+      <w:pPr>
+        <w:rPr/>
+      </w:pPr>
+      <w:r>
+        <w:rPr>
+          <w:b w:val="1"/>
+          <w:rtl w:val="0"/>
+        </w:rPr>
+        <w:t xml:space="preserve">Upper Bound:</w:t>
+      </w:r>
+      <w:r>
+        <w:rPr>
+          <w:rtl w:val="0"/>
+        </w:rPr>
+        <w:t xml:space="preserve"> First Index which fulfills the Condition of “</w:t>
+      </w:r>
+      <w:r>
+        <w:rPr>
+          <w:b w:val="1"/>
+          <w:rtl w:val="0"/>
+        </w:rPr>
+        <w:t xml:space="preserve">nums[i]&gt;target</w:t>
+      </w:r>
+      <w:r>
+        <w:rPr>
+          <w:rFonts w:ascii="Arial Unicode MS" w:cs="Arial Unicode MS" w:eastAsia="Arial Unicode MS" w:hAnsi="Arial Unicode MS"/>
+          <w:rtl w:val="0"/>
+        </w:rPr>
+        <w:t xml:space="preserve">” →  NO “</w:t>
+      </w:r>
+      <w:r>
+        <w:rPr>
+          <w:b w:val="1"/>
+          <w:rtl w:val="0"/>
+        </w:rPr>
+        <w:t xml:space="preserve">EQUAL</w:t>
+      </w:r>
+      <w:r>
+        <w:rPr>
+          <w:rtl w:val="0"/>
+        </w:rPr>
+        <w:t xml:space="preserve">” Condition</w:t>
+      </w:r>
+    </w:p>
+    <w:p>
+      <w:pPr>
+        <w:rPr/>
+      </w:pPr>
+      <w:r>
+        <w:rPr>
+          <w:rtl w:val="0"/>
+        </w:rPr>
+      </w:r>
+    </w:p>
+    <w:p>
+      <w:pPr>
+        <w:rPr/>
+      </w:pPr>
+      <w:r>
+        <w:rPr>
+          <w:rtl w:val="0"/>
+        </w:rPr>
+        <w:t xml:space="preserve">N.B.: “</w:t>
+      </w:r>
+      <w:r>
+        <w:rPr>
+          <w:b w:val="1"/>
+          <w:rtl w:val="0"/>
+        </w:rPr>
+        <w:t xml:space="preserve">ans</w:t>
+      </w:r>
+      <w:r>
+        <w:rPr>
+          <w:rtl w:val="0"/>
+        </w:rPr>
+        <w:t xml:space="preserve">” should be Initialized with “</w:t>
+      </w:r>
+      <w:r>
+        <w:rPr>
+          <w:b w:val="1"/>
+          <w:rtl w:val="0"/>
+        </w:rPr>
+        <w:t xml:space="preserve">len</w:t>
+      </w:r>
+      <w:r>
+        <w:rPr>
+          <w:rtl w:val="0"/>
+        </w:rPr>
+        <w:t xml:space="preserve">” (Not “</w:t>
+      </w:r>
+      <w:r>
+        <w:rPr>
+          <w:b w:val="1"/>
+          <w:rtl w:val="0"/>
+        </w:rPr>
+        <w:t xml:space="preserve">len-1</w:t>
+      </w:r>
+      <w:r>
+        <w:rPr>
+          <w:rtl w:val="0"/>
+        </w:rPr>
+        <w:t xml:space="preserve">” OR, “</w:t>
+      </w:r>
+      <w:r>
+        <w:rPr>
+          <w:b w:val="1"/>
+          <w:rtl w:val="0"/>
+        </w:rPr>
+        <w:t xml:space="preserve">0</w:t>
+      </w:r>
+      <w:r>
+        <w:rPr>
+          <w:rtl w:val="0"/>
+        </w:rPr>
+        <w:t xml:space="preserve">”)</w:t>
+      </w:r>
+    </w:p>
+    <w:p>
+      <w:pPr>
+        <w:pStyle w:val="Heading2"/>
+        <w:rPr/>
+      </w:pPr>
+      <w:bookmarkStart w:colFirst="0" w:colLast="0" w:name="_imn3whjbbumc" w:id="4"/>
+      <w:bookmarkEnd w:id="4"/>
+      <w:r>
+        <w:rPr>
+          <w:b w:val="1"/>
+          <w:sz w:val="30"/>
+          <w:szCs w:val="30"/>
+          <w:u w:val="single"/>
+          <w:rtl w:val="0"/>
+        </w:rPr>
+        <w:t xml:space="preserve">Lower Bound</w:t>
+      </w:r>
+      <w:r>
+        <w:rPr>
+          <w:rtl w:val="0"/>
+        </w:rPr>
+      </w:r>
+    </w:p>
+    <w:p>
+      <w:pPr>
+        <w:shd w:fill="ffffff" w:val="clear"/>
+        <w:spacing w:line="360" w:lineRule="auto"/>
+        <w:rPr>
+          <w:rFonts w:ascii="Courier New" w:cs="Courier New" w:eastAsia="Courier New" w:hAnsi="Courier New"/>
+        </w:rPr>
+      </w:pPr>
+      <w:r>
+        <w:rPr>
+          <w:rFonts w:ascii="Courier New" w:cs="Courier New" w:eastAsia="Courier New" w:hAnsi="Courier New"/>
+          <w:color w:val="0000ff"/>
+          <w:rtl w:val="0"/>
+        </w:rPr>
+        <w:t xml:space="preserve">class</w:t>
+      </w:r>
+      <w:r>
+        <w:rPr>
+          <w:rFonts w:ascii="Courier New" w:cs="Courier New" w:eastAsia="Courier New" w:hAnsi="Courier New"/>
+          <w:rtl w:val="0"/>
+        </w:rPr>
+        <w:t xml:space="preserve"> </w:t>
+      </w:r>
+      <w:r>
+        <w:rPr>
+          <w:rFonts w:ascii="Courier New" w:cs="Courier New" w:eastAsia="Courier New" w:hAnsi="Courier New"/>
+          <w:color w:val="267f99"/>
+          <w:rtl w:val="0"/>
+        </w:rPr>
+        <w:t xml:space="preserve">Solution</w:t>
+      </w:r>
+      <w:r>
+        <w:rPr>
+          <w:rFonts w:ascii="Courier New" w:cs="Courier New" w:eastAsia="Courier New" w:hAnsi="Courier New"/>
+          <w:rtl w:val="0"/>
+        </w:rPr>
+        <w:t xml:space="preserve"> {</w:t>
+      </w:r>
+    </w:p>
+    <w:p>
+      <w:pPr>
+        <w:shd w:fill="ffffff" w:val="clear"/>
+        <w:spacing w:line="360" w:lineRule="auto"/>
+        <w:rPr>
+          <w:rFonts w:ascii="Courier New" w:cs="Courier New" w:eastAsia="Courier New" w:hAnsi="Courier New"/>
+          <w:color w:val="af00db"/>
+        </w:rPr>
+      </w:pPr>
+      <w:r>
+        <w:rPr>
+          <w:rFonts w:ascii="Courier New" w:cs="Courier New" w:eastAsia="Courier New" w:hAnsi="Courier New"/>
+          <w:rtl w:val="0"/>
+        </w:rPr>
+        <w:t xml:space="preserve"> </w:t>
+      </w:r>
+      <w:r>
+        <w:rPr>
+          <w:rFonts w:ascii="Courier New" w:cs="Courier New" w:eastAsia="Courier New" w:hAnsi="Courier New"/>
+          <w:color w:val="0000ff"/>
+          <w:rtl w:val="0"/>
+        </w:rPr>
+        <w:t xml:space="preserve">public</w:t>
+      </w:r>
+      <w:r>
+        <w:rPr>
+          <w:rFonts w:ascii="Courier New" w:cs="Courier New" w:eastAsia="Courier New" w:hAnsi="Courier New"/>
+          <w:color w:val="af00db"/>
+          <w:rtl w:val="0"/>
+        </w:rPr>
+        <w:t xml:space="preserve">:</w:t>
+      </w:r>
+    </w:p>
+    <w:p>
+      <w:pPr>
+        <w:shd w:fill="ffffff" w:val="clear"/>
+        <w:spacing w:line="360" w:lineRule="auto"/>
+        <w:rPr>
+          <w:rFonts w:ascii="Courier New" w:cs="Courier New" w:eastAsia="Courier New" w:hAnsi="Courier New"/>
+        </w:rPr>
+      </w:pPr>
+      <w:r>
+        <w:rPr>
+          <w:rFonts w:ascii="Courier New" w:cs="Courier New" w:eastAsia="Courier New" w:hAnsi="Courier New"/>
+          <w:rtl w:val="0"/>
+        </w:rPr>
+        <w:t xml:space="preserve">   </w:t>
+      </w:r>
+      <w:r>
+        <w:rPr>
+          <w:rFonts w:ascii="Courier New" w:cs="Courier New" w:eastAsia="Courier New" w:hAnsi="Courier New"/>
+          <w:color w:val="267f99"/>
+          <w:rtl w:val="0"/>
+        </w:rPr>
+        <w:t xml:space="preserve">int</w:t>
+      </w:r>
+      <w:r>
+        <w:rPr>
+          <w:rFonts w:ascii="Courier New" w:cs="Courier New" w:eastAsia="Courier New" w:hAnsi="Courier New"/>
+          <w:rtl w:val="0"/>
+        </w:rPr>
+        <w:t xml:space="preserve"> </w:t>
+      </w:r>
+      <w:r>
+        <w:rPr>
+          <w:rFonts w:ascii="Courier New" w:cs="Courier New" w:eastAsia="Courier New" w:hAnsi="Courier New"/>
+          <w:color w:val="795e26"/>
+          <w:rtl w:val="0"/>
+        </w:rPr>
+        <w:t xml:space="preserve">lowerBound</w:t>
+      </w:r>
+      <w:r>
+        <w:rPr>
+          <w:rFonts w:ascii="Courier New" w:cs="Courier New" w:eastAsia="Courier New" w:hAnsi="Courier New"/>
+          <w:rtl w:val="0"/>
+        </w:rPr>
+        <w:t xml:space="preserve">(</w:t>
+      </w:r>
+      <w:r>
+        <w:rPr>
+          <w:rFonts w:ascii="Courier New" w:cs="Courier New" w:eastAsia="Courier New" w:hAnsi="Courier New"/>
+          <w:color w:val="001080"/>
+          <w:rtl w:val="0"/>
+        </w:rPr>
+        <w:t xml:space="preserve">vector</w:t>
+      </w:r>
+      <w:r>
+        <w:rPr>
+          <w:rFonts w:ascii="Courier New" w:cs="Courier New" w:eastAsia="Courier New" w:hAnsi="Courier New"/>
+          <w:rtl w:val="0"/>
+        </w:rPr>
+        <w:t xml:space="preserve">&lt;</w:t>
+      </w:r>
+      <w:r>
+        <w:rPr>
+          <w:rFonts w:ascii="Courier New" w:cs="Courier New" w:eastAsia="Courier New" w:hAnsi="Courier New"/>
+          <w:color w:val="267f99"/>
+          <w:rtl w:val="0"/>
+        </w:rPr>
+        <w:t xml:space="preserve">int</w:t>
+      </w:r>
+      <w:r>
+        <w:rPr>
+          <w:rFonts w:ascii="Courier New" w:cs="Courier New" w:eastAsia="Courier New" w:hAnsi="Courier New"/>
+          <w:rtl w:val="0"/>
+        </w:rPr>
+        <w:t xml:space="preserve">&gt;&amp; </w:t>
+      </w:r>
+      <w:r>
+        <w:rPr>
+          <w:rFonts w:ascii="Courier New" w:cs="Courier New" w:eastAsia="Courier New" w:hAnsi="Courier New"/>
+          <w:color w:val="001080"/>
+          <w:rtl w:val="0"/>
+        </w:rPr>
+        <w:t xml:space="preserve">nums</w:t>
+      </w:r>
+      <w:r>
+        <w:rPr>
+          <w:rFonts w:ascii="Courier New" w:cs="Courier New" w:eastAsia="Courier New" w:hAnsi="Courier New"/>
+          <w:rtl w:val="0"/>
+        </w:rPr>
+        <w:t xml:space="preserve">, </w:t>
+      </w:r>
+      <w:r>
+        <w:rPr>
+          <w:rFonts w:ascii="Courier New" w:cs="Courier New" w:eastAsia="Courier New" w:hAnsi="Courier New"/>
+          <w:color w:val="267f99"/>
+          <w:rtl w:val="0"/>
+        </w:rPr>
+        <w:t xml:space="preserve">int</w:t>
+      </w:r>
+      <w:r>
+        <w:rPr>
+          <w:rFonts w:ascii="Courier New" w:cs="Courier New" w:eastAsia="Courier New" w:hAnsi="Courier New"/>
+          <w:rtl w:val="0"/>
+        </w:rPr>
+        <w:t xml:space="preserve"> </w:t>
+      </w:r>
+      <w:r>
+        <w:rPr>
+          <w:rFonts w:ascii="Courier New" w:cs="Courier New" w:eastAsia="Courier New" w:hAnsi="Courier New"/>
+          <w:color w:val="001080"/>
+          <w:rtl w:val="0"/>
+        </w:rPr>
+        <w:t xml:space="preserve">target</w:t>
+      </w:r>
+      <w:r>
+        <w:rPr>
+          <w:rFonts w:ascii="Courier New" w:cs="Courier New" w:eastAsia="Courier New" w:hAnsi="Courier New"/>
+          <w:rtl w:val="0"/>
+        </w:rPr>
+        <w:t xml:space="preserve">) {</w:t>
+      </w:r>
+    </w:p>
+    <w:p>
+      <w:pPr>
+        <w:shd w:fill="ffffff" w:val="clear"/>
+        <w:spacing w:line="360" w:lineRule="auto"/>
+        <w:rPr>
+          <w:rFonts w:ascii="Courier New" w:cs="Courier New" w:eastAsia="Courier New" w:hAnsi="Courier New"/>
+        </w:rPr>
+      </w:pPr>
+      <w:r>
+        <w:rPr>
+          <w:rFonts w:ascii="Courier New" w:cs="Courier New" w:eastAsia="Courier New" w:hAnsi="Courier New"/>
+          <w:rtl w:val="0"/>
+        </w:rPr>
+        <w:t xml:space="preserve">       </w:t>
+      </w:r>
+      <w:r>
+        <w:rPr>
+          <w:rFonts w:ascii="Courier New" w:cs="Courier New" w:eastAsia="Courier New" w:hAnsi="Courier New"/>
+          <w:color w:val="267f99"/>
+          <w:rtl w:val="0"/>
+        </w:rPr>
+        <w:t xml:space="preserve">int</w:t>
+      </w:r>
+      <w:r>
+        <w:rPr>
+          <w:rFonts w:ascii="Courier New" w:cs="Courier New" w:eastAsia="Courier New" w:hAnsi="Courier New"/>
+          <w:rtl w:val="0"/>
+        </w:rPr>
+        <w:t xml:space="preserve"> </w:t>
+      </w:r>
+      <w:r>
+        <w:rPr>
+          <w:rFonts w:ascii="Courier New" w:cs="Courier New" w:eastAsia="Courier New" w:hAnsi="Courier New"/>
+          <w:color w:val="001080"/>
+          <w:rtl w:val="0"/>
+        </w:rPr>
+        <w:t xml:space="preserve">len</w:t>
+      </w:r>
+      <w:r>
+        <w:rPr>
+          <w:rFonts w:ascii="Courier New" w:cs="Courier New" w:eastAsia="Courier New" w:hAnsi="Courier New"/>
+          <w:rtl w:val="0"/>
+        </w:rPr>
+        <w:t xml:space="preserve"> = </w:t>
+      </w:r>
+      <w:r>
+        <w:rPr>
+          <w:rFonts w:ascii="Courier New" w:cs="Courier New" w:eastAsia="Courier New" w:hAnsi="Courier New"/>
+          <w:color w:val="001080"/>
+          <w:rtl w:val="0"/>
+        </w:rPr>
+        <w:t xml:space="preserve">nums</w:t>
+      </w:r>
+      <w:r>
+        <w:rPr>
+          <w:rFonts w:ascii="Courier New" w:cs="Courier New" w:eastAsia="Courier New" w:hAnsi="Courier New"/>
+          <w:rtl w:val="0"/>
+        </w:rPr>
+        <w:t xml:space="preserve">.</w:t>
+      </w:r>
+      <w:r>
+        <w:rPr>
+          <w:rFonts w:ascii="Courier New" w:cs="Courier New" w:eastAsia="Courier New" w:hAnsi="Courier New"/>
+          <w:color w:val="795e26"/>
+          <w:rtl w:val="0"/>
+        </w:rPr>
+        <w:t xml:space="preserve">size</w:t>
+      </w:r>
+      <w:r>
+        <w:rPr>
+          <w:rFonts w:ascii="Courier New" w:cs="Courier New" w:eastAsia="Courier New" w:hAnsi="Courier New"/>
+          <w:rtl w:val="0"/>
+        </w:rPr>
+        <w:t xml:space="preserve">();</w:t>
+      </w:r>
+    </w:p>
+    <w:p>
+      <w:pPr>
+        <w:shd w:fill="ffffff" w:val="clear"/>
+        <w:spacing w:line="360" w:lineRule="auto"/>
+        <w:rPr>
+          <w:rFonts w:ascii="Courier New" w:cs="Courier New" w:eastAsia="Courier New" w:hAnsi="Courier New"/>
+        </w:rPr>
+      </w:pPr>
+      <w:r>
+        <w:rPr>
+          <w:rFonts w:ascii="Courier New" w:cs="Courier New" w:eastAsia="Courier New" w:hAnsi="Courier New"/>
+          <w:rtl w:val="0"/>
+        </w:rPr>
+        <w:t xml:space="preserve">      </w:t>
+      </w:r>
+    </w:p>
+    <w:p>
+      <w:pPr>
+        <w:shd w:fill="ffffff" w:val="clear"/>
+        <w:spacing w:line="360" w:lineRule="auto"/>
+        <w:rPr>
+          <w:rFonts w:ascii="Courier New" w:cs="Courier New" w:eastAsia="Courier New" w:hAnsi="Courier New"/>
+        </w:rPr>
+      </w:pPr>
+      <w:r>
+        <w:rPr>
+          <w:rFonts w:ascii="Courier New" w:cs="Courier New" w:eastAsia="Courier New" w:hAnsi="Courier New"/>
+          <w:rtl w:val="0"/>
+        </w:rPr>
+        <w:t xml:space="preserve">       </w:t>
+      </w:r>
+      <w:r>
+        <w:rPr>
+          <w:rFonts w:ascii="Courier New" w:cs="Courier New" w:eastAsia="Courier New" w:hAnsi="Courier New"/>
+          <w:color w:val="267f99"/>
+          <w:rtl w:val="0"/>
+        </w:rPr>
+        <w:t xml:space="preserve">int</w:t>
+      </w:r>
+      <w:r>
+        <w:rPr>
+          <w:rFonts w:ascii="Courier New" w:cs="Courier New" w:eastAsia="Courier New" w:hAnsi="Courier New"/>
+          <w:rtl w:val="0"/>
+        </w:rPr>
+        <w:t xml:space="preserve"> </w:t>
+      </w:r>
+      <w:r>
+        <w:rPr>
+          <w:rFonts w:ascii="Courier New" w:cs="Courier New" w:eastAsia="Courier New" w:hAnsi="Courier New"/>
+          <w:color w:val="001080"/>
+          <w:rtl w:val="0"/>
+        </w:rPr>
+        <w:t xml:space="preserve">low</w:t>
+      </w:r>
+      <w:r>
+        <w:rPr>
+          <w:rFonts w:ascii="Courier New" w:cs="Courier New" w:eastAsia="Courier New" w:hAnsi="Courier New"/>
+          <w:rtl w:val="0"/>
+        </w:rPr>
+        <w:t xml:space="preserve"> = </w:t>
+      </w:r>
+      <w:r>
+        <w:rPr>
+          <w:rFonts w:ascii="Courier New" w:cs="Courier New" w:eastAsia="Courier New" w:hAnsi="Courier New"/>
+          <w:color w:val="098658"/>
+          <w:rtl w:val="0"/>
+        </w:rPr>
+        <w:t xml:space="preserve">0</w:t>
+      </w:r>
+      <w:r>
+        <w:rPr>
+          <w:rFonts w:ascii="Courier New" w:cs="Courier New" w:eastAsia="Courier New" w:hAnsi="Courier New"/>
+          <w:rtl w:val="0"/>
+        </w:rPr>
+        <w:t xml:space="preserve">;</w:t>
+      </w:r>
+    </w:p>
+    <w:p>
+      <w:pPr>
+        <w:shd w:fill="ffffff" w:val="clear"/>
+        <w:spacing w:line="360" w:lineRule="auto"/>
+        <w:rPr>
+          <w:rFonts w:ascii="Courier New" w:cs="Courier New" w:eastAsia="Courier New" w:hAnsi="Courier New"/>
+        </w:rPr>
+      </w:pPr>
+      <w:r>
+        <w:rPr>
+          <w:rFonts w:ascii="Courier New" w:cs="Courier New" w:eastAsia="Courier New" w:hAnsi="Courier New"/>
+          <w:rtl w:val="0"/>
+        </w:rPr>
+        <w:t xml:space="preserve">       </w:t>
+      </w:r>
+      <w:r>
+        <w:rPr>
+          <w:rFonts w:ascii="Courier New" w:cs="Courier New" w:eastAsia="Courier New" w:hAnsi="Courier New"/>
+          <w:color w:val="267f99"/>
+          <w:rtl w:val="0"/>
+        </w:rPr>
+        <w:t xml:space="preserve">int</w:t>
+      </w:r>
+      <w:r>
+        <w:rPr>
+          <w:rFonts w:ascii="Courier New" w:cs="Courier New" w:eastAsia="Courier New" w:hAnsi="Courier New"/>
+          <w:rtl w:val="0"/>
+        </w:rPr>
+        <w:t xml:space="preserve"> </w:t>
+      </w:r>
+      <w:r>
+        <w:rPr>
+          <w:rFonts w:ascii="Courier New" w:cs="Courier New" w:eastAsia="Courier New" w:hAnsi="Courier New"/>
+          <w:color w:val="001080"/>
+          <w:rtl w:val="0"/>
+        </w:rPr>
+        <w:t xml:space="preserve">high</w:t>
+      </w:r>
+      <w:r>
+        <w:rPr>
+          <w:rFonts w:ascii="Courier New" w:cs="Courier New" w:eastAsia="Courier New" w:hAnsi="Courier New"/>
+          <w:rtl w:val="0"/>
+        </w:rPr>
+        <w:t xml:space="preserve"> = len-</w:t>
+      </w:r>
+      <w:r>
+        <w:rPr>
+          <w:rFonts w:ascii="Courier New" w:cs="Courier New" w:eastAsia="Courier New" w:hAnsi="Courier New"/>
+          <w:color w:val="098658"/>
+          <w:rtl w:val="0"/>
+        </w:rPr>
+        <w:t xml:space="preserve">1</w:t>
+      </w:r>
+      <w:r>
+        <w:rPr>
+          <w:rFonts w:ascii="Courier New" w:cs="Courier New" w:eastAsia="Courier New" w:hAnsi="Courier New"/>
+          <w:rtl w:val="0"/>
+        </w:rPr>
+        <w:t xml:space="preserve">;</w:t>
+      </w:r>
+    </w:p>
+    <w:p>
+      <w:pPr>
+        <w:shd w:fill="ffffff" w:val="clear"/>
+        <w:spacing w:line="360" w:lineRule="auto"/>
+        <w:rPr>
+          <w:rFonts w:ascii="Courier New" w:cs="Courier New" w:eastAsia="Courier New" w:hAnsi="Courier New"/>
+        </w:rPr>
+      </w:pPr>
+      <w:r>
+        <w:rPr>
+          <w:rFonts w:ascii="Courier New" w:cs="Courier New" w:eastAsia="Courier New" w:hAnsi="Courier New"/>
+          <w:rtl w:val="0"/>
+        </w:rPr>
+        <w:t xml:space="preserve">      </w:t>
+      </w:r>
+    </w:p>
+    <w:p>
+      <w:pPr>
+        <w:shd w:fill="ffffff" w:val="clear"/>
+        <w:spacing w:line="360" w:lineRule="auto"/>
+        <w:rPr>
+          <w:rFonts w:ascii="Courier New" w:cs="Courier New" w:eastAsia="Courier New" w:hAnsi="Courier New"/>
+        </w:rPr>
+      </w:pPr>
+      <w:r>
+        <w:rPr>
+          <w:rFonts w:ascii="Courier New" w:cs="Courier New" w:eastAsia="Courier New" w:hAnsi="Courier New"/>
+          <w:rtl w:val="0"/>
+        </w:rPr>
+        <w:t xml:space="preserve">       </w:t>
+      </w:r>
+      <w:r>
+        <w:rPr>
+          <w:rFonts w:ascii="Courier New" w:cs="Courier New" w:eastAsia="Courier New" w:hAnsi="Courier New"/>
+          <w:color w:val="267f99"/>
+          <w:rtl w:val="0"/>
+        </w:rPr>
+        <w:t xml:space="preserve">int</w:t>
+      </w:r>
+      <w:r>
+        <w:rPr>
+          <w:rFonts w:ascii="Courier New" w:cs="Courier New" w:eastAsia="Courier New" w:hAnsi="Courier New"/>
+          <w:rtl w:val="0"/>
+        </w:rPr>
+        <w:t xml:space="preserve"> </w:t>
+      </w:r>
+      <w:r>
+        <w:rPr>
+          <w:rFonts w:ascii="Courier New" w:cs="Courier New" w:eastAsia="Courier New" w:hAnsi="Courier New"/>
+          <w:color w:val="001080"/>
+          <w:rtl w:val="0"/>
+        </w:rPr>
+        <w:t xml:space="preserve">ans</w:t>
+      </w:r>
+      <w:r>
+        <w:rPr>
+          <w:rFonts w:ascii="Courier New" w:cs="Courier New" w:eastAsia="Courier New" w:hAnsi="Courier New"/>
+          <w:rtl w:val="0"/>
+        </w:rPr>
+        <w:t xml:space="preserve"> = len;</w:t>
+      </w:r>
+    </w:p>
+    <w:p>
+      <w:pPr>
+        <w:shd w:fill="ffffff" w:val="clear"/>
+        <w:spacing w:line="360" w:lineRule="auto"/>
+        <w:rPr>
+          <w:rFonts w:ascii="Courier New" w:cs="Courier New" w:eastAsia="Courier New" w:hAnsi="Courier New"/>
+        </w:rPr>
+      </w:pPr>
+      <w:r>
+        <w:rPr>
+          <w:rFonts w:ascii="Courier New" w:cs="Courier New" w:eastAsia="Courier New" w:hAnsi="Courier New"/>
+          <w:rtl w:val="0"/>
+        </w:rPr>
+        <w:t xml:space="preserve">      </w:t>
+      </w:r>
+    </w:p>
+    <w:p>
+      <w:pPr>
+        <w:shd w:fill="ffffff" w:val="clear"/>
+        <w:spacing w:line="360" w:lineRule="auto"/>
+        <w:rPr>
+          <w:rFonts w:ascii="Courier New" w:cs="Courier New" w:eastAsia="Courier New" w:hAnsi="Courier New"/>
+          <w:color w:val="008000"/>
+        </w:rPr>
+      </w:pPr>
+      <w:r>
+        <w:rPr>
+          <w:rFonts w:ascii="Courier New" w:cs="Courier New" w:eastAsia="Courier New" w:hAnsi="Courier New"/>
+          <w:rtl w:val="0"/>
+        </w:rPr>
+        <w:t xml:space="preserve">       </w:t>
+      </w:r>
+      <w:r>
+        <w:rPr>
+          <w:rFonts w:ascii="Courier New" w:cs="Courier New" w:eastAsia="Courier New" w:hAnsi="Courier New"/>
+          <w:color w:val="008000"/>
+          <w:rtl w:val="0"/>
+        </w:rPr>
+        <w:t xml:space="preserve">// in Lower Bound we find the First Index from the Left that Satisfies the condition --&gt; nums[idx] &gt;= target</w:t>
+      </w:r>
+    </w:p>
+    <w:p>
+      <w:pPr>
+        <w:shd w:fill="ffffff" w:val="clear"/>
+        <w:spacing w:line="360" w:lineRule="auto"/>
+        <w:rPr>
+          <w:rFonts w:ascii="Courier New" w:cs="Courier New" w:eastAsia="Courier New" w:hAnsi="Courier New"/>
+        </w:rPr>
+      </w:pPr>
+      <w:r>
+        <w:rPr>
+          <w:rFonts w:ascii="Courier New" w:cs="Courier New" w:eastAsia="Courier New" w:hAnsi="Courier New"/>
+          <w:rtl w:val="0"/>
+        </w:rPr>
+        <w:t xml:space="preserve">      </w:t>
+      </w:r>
+    </w:p>
+    <w:p>
+      <w:pPr>
+        <w:shd w:fill="ffffff" w:val="clear"/>
+        <w:spacing w:line="360" w:lineRule="auto"/>
+        <w:rPr>
+          <w:rFonts w:ascii="Courier New" w:cs="Courier New" w:eastAsia="Courier New" w:hAnsi="Courier New"/>
+        </w:rPr>
+      </w:pPr>
+      <w:r>
+        <w:rPr>
+          <w:rFonts w:ascii="Courier New" w:cs="Courier New" w:eastAsia="Courier New" w:hAnsi="Courier New"/>
+          <w:rtl w:val="0"/>
+        </w:rPr>
+        <w:t xml:space="preserve">       </w:t>
+      </w:r>
+      <w:r>
+        <w:rPr>
+          <w:rFonts w:ascii="Courier New" w:cs="Courier New" w:eastAsia="Courier New" w:hAnsi="Courier New"/>
+          <w:color w:val="af00db"/>
+          <w:rtl w:val="0"/>
+        </w:rPr>
+        <w:t xml:space="preserve">while</w:t>
+      </w:r>
+      <w:r>
+        <w:rPr>
+          <w:rFonts w:ascii="Courier New" w:cs="Courier New" w:eastAsia="Courier New" w:hAnsi="Courier New"/>
+          <w:rtl w:val="0"/>
+        </w:rPr>
+        <w:t xml:space="preserve">(low&lt;=high){</w:t>
+      </w:r>
+    </w:p>
+    <w:p>
+      <w:pPr>
+        <w:shd w:fill="ffffff" w:val="clear"/>
+        <w:spacing w:line="360" w:lineRule="auto"/>
+        <w:rPr>
+          <w:rFonts w:ascii="Courier New" w:cs="Courier New" w:eastAsia="Courier New" w:hAnsi="Courier New"/>
+        </w:rPr>
+      </w:pPr>
+      <w:r>
+        <w:rPr>
+          <w:rFonts w:ascii="Courier New" w:cs="Courier New" w:eastAsia="Courier New" w:hAnsi="Courier New"/>
+          <w:rtl w:val="0"/>
+        </w:rPr>
+        <w:t xml:space="preserve">           </w:t>
+      </w:r>
+      <w:r>
+        <w:rPr>
+          <w:rFonts w:ascii="Courier New" w:cs="Courier New" w:eastAsia="Courier New" w:hAnsi="Courier New"/>
+          <w:color w:val="267f99"/>
+          <w:rtl w:val="0"/>
+        </w:rPr>
+        <w:t xml:space="preserve">int</w:t>
+      </w:r>
+      <w:r>
+        <w:rPr>
+          <w:rFonts w:ascii="Courier New" w:cs="Courier New" w:eastAsia="Courier New" w:hAnsi="Courier New"/>
+          <w:rtl w:val="0"/>
+        </w:rPr>
+        <w:t xml:space="preserve"> </w:t>
+      </w:r>
+      <w:r>
+        <w:rPr>
+          <w:rFonts w:ascii="Courier New" w:cs="Courier New" w:eastAsia="Courier New" w:hAnsi="Courier New"/>
+          <w:color w:val="001080"/>
+          <w:rtl w:val="0"/>
+        </w:rPr>
+        <w:t xml:space="preserve">mid</w:t>
+      </w:r>
+      <w:r>
+        <w:rPr>
+          <w:rFonts w:ascii="Courier New" w:cs="Courier New" w:eastAsia="Courier New" w:hAnsi="Courier New"/>
+          <w:rtl w:val="0"/>
+        </w:rPr>
+        <w:t xml:space="preserve"> = low + ((high-low)/</w:t>
+      </w:r>
+      <w:r>
+        <w:rPr>
+          <w:rFonts w:ascii="Courier New" w:cs="Courier New" w:eastAsia="Courier New" w:hAnsi="Courier New"/>
+          <w:color w:val="098658"/>
+          <w:rtl w:val="0"/>
+        </w:rPr>
+        <w:t xml:space="preserve">2</w:t>
+      </w:r>
+      <w:r>
+        <w:rPr>
+          <w:rFonts w:ascii="Courier New" w:cs="Courier New" w:eastAsia="Courier New" w:hAnsi="Courier New"/>
+          <w:rtl w:val="0"/>
+        </w:rPr>
+        <w:t xml:space="preserve">);</w:t>
+      </w:r>
+    </w:p>
+    <w:p>
+      <w:pPr>
+        <w:shd w:fill="ffffff" w:val="clear"/>
+        <w:spacing w:line="360" w:lineRule="auto"/>
+        <w:rPr>
+          <w:rFonts w:ascii="Courier New" w:cs="Courier New" w:eastAsia="Courier New" w:hAnsi="Courier New"/>
+        </w:rPr>
+      </w:pPr>
+      <w:r>
+        <w:rPr>
+          <w:rFonts w:ascii="Courier New" w:cs="Courier New" w:eastAsia="Courier New" w:hAnsi="Courier New"/>
+          <w:rtl w:val="0"/>
+        </w:rPr>
+        <w:t xml:space="preserve">          </w:t>
+      </w:r>
+    </w:p>
+    <w:p>
+      <w:pPr>
+        <w:shd w:fill="ffffff" w:val="clear"/>
+        <w:spacing w:line="360" w:lineRule="auto"/>
+        <w:rPr>
+          <w:rFonts w:ascii="Courier New" w:cs="Courier New" w:eastAsia="Courier New" w:hAnsi="Courier New"/>
+        </w:rPr>
+      </w:pPr>
+      <w:r>
+        <w:rPr>
+          <w:rFonts w:ascii="Courier New" w:cs="Courier New" w:eastAsia="Courier New" w:hAnsi="Courier New"/>
+          <w:rtl w:val="0"/>
+        </w:rPr>
+        <w:t xml:space="preserve">           </w:t>
+      </w:r>
+      <w:r>
+        <w:rPr>
+          <w:rFonts w:ascii="Courier New" w:cs="Courier New" w:eastAsia="Courier New" w:hAnsi="Courier New"/>
+          <w:color w:val="af00db"/>
+          <w:rtl w:val="0"/>
+        </w:rPr>
+        <w:t xml:space="preserve">if</w:t>
+      </w:r>
+      <w:r>
+        <w:rPr>
+          <w:rFonts w:ascii="Courier New" w:cs="Courier New" w:eastAsia="Courier New" w:hAnsi="Courier New"/>
+          <w:rtl w:val="0"/>
+        </w:rPr>
+        <w:t xml:space="preserve">(nums[mid] &gt;= target){</w:t>
+      </w:r>
+    </w:p>
+    <w:p>
+      <w:pPr>
+        <w:shd w:fill="ffffff" w:val="clear"/>
+        <w:spacing w:line="360" w:lineRule="auto"/>
+        <w:rPr>
+          <w:rFonts w:ascii="Courier New" w:cs="Courier New" w:eastAsia="Courier New" w:hAnsi="Courier New"/>
+        </w:rPr>
+      </w:pPr>
+      <w:r>
+        <w:rPr>
+          <w:rFonts w:ascii="Courier New" w:cs="Courier New" w:eastAsia="Courier New" w:hAnsi="Courier New"/>
+          <w:rtl w:val="0"/>
+        </w:rPr>
+        <w:t xml:space="preserve">               ans = mid;</w:t>
+      </w:r>
+    </w:p>
+    <w:p>
+      <w:pPr>
+        <w:shd w:fill="ffffff" w:val="clear"/>
+        <w:spacing w:line="360" w:lineRule="auto"/>
+        <w:rPr>
+          <w:rFonts w:ascii="Courier New" w:cs="Courier New" w:eastAsia="Courier New" w:hAnsi="Courier New"/>
+        </w:rPr>
+      </w:pPr>
+      <w:r>
+        <w:rPr>
+          <w:rFonts w:ascii="Courier New" w:cs="Courier New" w:eastAsia="Courier New" w:hAnsi="Courier New"/>
+          <w:rtl w:val="0"/>
+        </w:rPr>
+        <w:t xml:space="preserve">               high = mid-</w:t>
+      </w:r>
+      <w:r>
+        <w:rPr>
+          <w:rFonts w:ascii="Courier New" w:cs="Courier New" w:eastAsia="Courier New" w:hAnsi="Courier New"/>
+          <w:color w:val="098658"/>
+          <w:rtl w:val="0"/>
+        </w:rPr>
+        <w:t xml:space="preserve">1</w:t>
+      </w:r>
+      <w:r>
+        <w:rPr>
+          <w:rFonts w:ascii="Courier New" w:cs="Courier New" w:eastAsia="Courier New" w:hAnsi="Courier New"/>
+          <w:rtl w:val="0"/>
+        </w:rPr>
+        <w:t xml:space="preserve">; </w:t>
+      </w:r>
+      <w:r>
+        <w:rPr>
+          <w:rFonts w:ascii="Courier New" w:cs="Courier New" w:eastAsia="Courier New" w:hAnsi="Courier New"/>
+          <w:color w:val="008000"/>
+          <w:rtl w:val="0"/>
+        </w:rPr>
+        <w:t xml:space="preserve">// search on the Left</w:t>
+      </w:r>
+      <w:r>
+        <w:rPr>
+          <w:rtl w:val="0"/>
+        </w:rPr>
+      </w:r>
+    </w:p>
+    <w:p>
+      <w:pPr>
+        <w:shd w:fill="ffffff" w:val="clear"/>
+        <w:spacing w:line="360" w:lineRule="auto"/>
+        <w:rPr>
+          <w:rFonts w:ascii="Courier New" w:cs="Courier New" w:eastAsia="Courier New" w:hAnsi="Courier New"/>
+        </w:rPr>
+      </w:pPr>
+      <w:r>
+        <w:rPr>
+          <w:rFonts w:ascii="Courier New" w:cs="Courier New" w:eastAsia="Courier New" w:hAnsi="Courier New"/>
+          <w:rtl w:val="0"/>
+        </w:rPr>
+        <w:t xml:space="preserve">           }</w:t>
+      </w:r>
+    </w:p>
+    <w:p>
+      <w:pPr>
+        <w:shd w:fill="ffffff" w:val="clear"/>
+        <w:spacing w:line="360" w:lineRule="auto"/>
+        <w:rPr>
+          <w:rFonts w:ascii="Courier New" w:cs="Courier New" w:eastAsia="Courier New" w:hAnsi="Courier New"/>
+        </w:rPr>
+      </w:pPr>
+      <w:r>
+        <w:rPr>
+          <w:rFonts w:ascii="Courier New" w:cs="Courier New" w:eastAsia="Courier New" w:hAnsi="Courier New"/>
+          <w:rtl w:val="0"/>
+        </w:rPr>
+        <w:t xml:space="preserve">           </w:t>
+      </w:r>
+      <w:r>
+        <w:rPr>
+          <w:rFonts w:ascii="Courier New" w:cs="Courier New" w:eastAsia="Courier New" w:hAnsi="Courier New"/>
+          <w:color w:val="af00db"/>
+          <w:rtl w:val="0"/>
+        </w:rPr>
+        <w:t xml:space="preserve">else</w:t>
+      </w:r>
+      <w:r>
+        <w:rPr>
+          <w:rFonts w:ascii="Courier New" w:cs="Courier New" w:eastAsia="Courier New" w:hAnsi="Courier New"/>
+          <w:rtl w:val="0"/>
+        </w:rPr>
+        <w:t xml:space="preserve">{</w:t>
+      </w:r>
+    </w:p>
+    <w:p>
+      <w:pPr>
+        <w:shd w:fill="ffffff" w:val="clear"/>
+        <w:spacing w:line="360" w:lineRule="auto"/>
+        <w:rPr>
+          <w:rFonts w:ascii="Courier New" w:cs="Courier New" w:eastAsia="Courier New" w:hAnsi="Courier New"/>
+        </w:rPr>
+      </w:pPr>
+      <w:r>
+        <w:rPr>
+          <w:rFonts w:ascii="Courier New" w:cs="Courier New" w:eastAsia="Courier New" w:hAnsi="Courier New"/>
+          <w:rtl w:val="0"/>
+        </w:rPr>
+        <w:t xml:space="preserve">               low = mid+</w:t>
+      </w:r>
+      <w:r>
+        <w:rPr>
+          <w:rFonts w:ascii="Courier New" w:cs="Courier New" w:eastAsia="Courier New" w:hAnsi="Courier New"/>
+          <w:color w:val="098658"/>
+          <w:rtl w:val="0"/>
+        </w:rPr>
+        <w:t xml:space="preserve">1</w:t>
+      </w:r>
+      <w:r>
+        <w:rPr>
+          <w:rFonts w:ascii="Courier New" w:cs="Courier New" w:eastAsia="Courier New" w:hAnsi="Courier New"/>
+          <w:rtl w:val="0"/>
+        </w:rPr>
+        <w:t xml:space="preserve">; </w:t>
+      </w:r>
+      <w:r>
+        <w:rPr>
+          <w:rFonts w:ascii="Courier New" w:cs="Courier New" w:eastAsia="Courier New" w:hAnsi="Courier New"/>
+          <w:color w:val="008000"/>
+          <w:rtl w:val="0"/>
+        </w:rPr>
+        <w:t xml:space="preserve">// search on the Right</w:t>
+      </w:r>
+      <w:r>
+        <w:rPr>
+          <w:rtl w:val="0"/>
+        </w:rPr>
+      </w:r>
+    </w:p>
+    <w:p>
+      <w:pPr>
+        <w:shd w:fill="ffffff" w:val="clear"/>
+        <w:spacing w:line="360" w:lineRule="auto"/>
+        <w:rPr>
+          <w:rFonts w:ascii="Courier New" w:cs="Courier New" w:eastAsia="Courier New" w:hAnsi="Courier New"/>
+        </w:rPr>
+      </w:pPr>
+      <w:r>
+        <w:rPr>
+          <w:rFonts w:ascii="Courier New" w:cs="Courier New" w:eastAsia="Courier New" w:hAnsi="Courier New"/>
+          <w:rtl w:val="0"/>
+        </w:rPr>
+        <w:t xml:space="preserve">           }</w:t>
+      </w:r>
+    </w:p>
+    <w:p>
+      <w:pPr>
+        <w:shd w:fill="ffffff" w:val="clear"/>
+        <w:spacing w:line="360" w:lineRule="auto"/>
+        <w:rPr>
+          <w:rFonts w:ascii="Courier New" w:cs="Courier New" w:eastAsia="Courier New" w:hAnsi="Courier New"/>
+        </w:rPr>
+      </w:pPr>
+      <w:r>
+        <w:rPr>
+          <w:rFonts w:ascii="Courier New" w:cs="Courier New" w:eastAsia="Courier New" w:hAnsi="Courier New"/>
+          <w:rtl w:val="0"/>
+        </w:rPr>
+        <w:t xml:space="preserve">       }</w:t>
+      </w:r>
+    </w:p>
+    <w:p>
+      <w:pPr>
+        <w:shd w:fill="ffffff" w:val="clear"/>
+        <w:spacing w:line="360" w:lineRule="auto"/>
+        <w:rPr>
+          <w:rFonts w:ascii="Courier New" w:cs="Courier New" w:eastAsia="Courier New" w:hAnsi="Courier New"/>
+        </w:rPr>
+      </w:pPr>
+      <w:r>
+        <w:rPr>
+          <w:rFonts w:ascii="Courier New" w:cs="Courier New" w:eastAsia="Courier New" w:hAnsi="Courier New"/>
+          <w:rtl w:val="0"/>
+        </w:rPr>
+        <w:t xml:space="preserve">      </w:t>
+      </w:r>
+    </w:p>
+    <w:p>
+      <w:pPr>
+        <w:shd w:fill="ffffff" w:val="clear"/>
+        <w:spacing w:line="360" w:lineRule="auto"/>
+        <w:rPr>
+          <w:rFonts w:ascii="Courier New" w:cs="Courier New" w:eastAsia="Courier New" w:hAnsi="Courier New"/>
+        </w:rPr>
+      </w:pPr>
+      <w:r>
+        <w:rPr>
+          <w:rFonts w:ascii="Courier New" w:cs="Courier New" w:eastAsia="Courier New" w:hAnsi="Courier New"/>
+          <w:rtl w:val="0"/>
+        </w:rPr>
+        <w:t xml:space="preserve">       </w:t>
+      </w:r>
+      <w:r>
+        <w:rPr>
+          <w:rFonts w:ascii="Courier New" w:cs="Courier New" w:eastAsia="Courier New" w:hAnsi="Courier New"/>
+          <w:color w:val="af00db"/>
+          <w:rtl w:val="0"/>
+        </w:rPr>
+        <w:t xml:space="preserve">return</w:t>
+      </w:r>
+      <w:r>
+        <w:rPr>
+          <w:rFonts w:ascii="Courier New" w:cs="Courier New" w:eastAsia="Courier New" w:hAnsi="Courier New"/>
+          <w:rtl w:val="0"/>
+        </w:rPr>
+        <w:t xml:space="preserve"> ans;</w:t>
+      </w:r>
+    </w:p>
+    <w:p>
+      <w:pPr>
+        <w:shd w:fill="ffffff" w:val="clear"/>
+        <w:spacing w:line="360" w:lineRule="auto"/>
+        <w:rPr>
+          <w:rFonts w:ascii="Courier New" w:cs="Courier New" w:eastAsia="Courier New" w:hAnsi="Courier New"/>
+        </w:rPr>
+      </w:pPr>
+      <w:r>
+        <w:rPr>
+          <w:rFonts w:ascii="Courier New" w:cs="Courier New" w:eastAsia="Courier New" w:hAnsi="Courier New"/>
+          <w:rtl w:val="0"/>
+        </w:rPr>
+        <w:t xml:space="preserve">   }</w:t>
+      </w:r>
+    </w:p>
+    <w:p>
+      <w:pPr>
+        <w:shd w:fill="ffffff" w:val="clear"/>
+        <w:spacing w:line="360" w:lineRule="auto"/>
+        <w:rPr/>
+      </w:pPr>
+      <w:r>
+        <w:rPr>
+          <w:rFonts w:ascii="Courier New" w:cs="Courier New" w:eastAsia="Courier New" w:hAnsi="Courier New"/>
+          <w:rtl w:val="0"/>
+        </w:rPr>
+        <w:t xml:space="preserve">};</w:t>
+      </w:r>
+      <w:r>
+        <w:rPr>
+          <w:rtl w:val="0"/>
+        </w:rPr>
+      </w:r>
+    </w:p>
+    <w:p>
+      <w:pPr>
+        <w:pStyle w:val="Heading2"/>
+        <w:rPr>
+          <w:rFonts w:ascii="Courier New" w:cs="Courier New" w:eastAsia="Courier New" w:hAnsi="Courier New"/>
+          <w:color w:val="008000"/>
+        </w:rPr>
+      </w:pPr>
+      <w:bookmarkStart w:colFirst="0" w:colLast="0" w:name="_fwy7e9y1ote1" w:id="5"/>
+      <w:bookmarkEnd w:id="5"/>
+      <w:r>
+        <w:rPr>
+          <w:b w:val="1"/>
+          <w:sz w:val="30"/>
+          <w:szCs w:val="30"/>
+          <w:u w:val="single"/>
+          <w:rtl w:val="0"/>
+        </w:rPr>
+        <w:t xml:space="preserve">Upper</w:t>
+      </w:r>
+      <w:r>
+        <w:rPr>
+          <w:b w:val="1"/>
+          <w:sz w:val="30"/>
+          <w:szCs w:val="30"/>
+          <w:u w:val="single"/>
+          <w:rtl w:val="0"/>
+        </w:rPr>
+        <w:t xml:space="preserve"> Bound</w:t>
+      </w:r>
+      <w:r>
+        <w:rPr>
+          <w:rtl w:val="0"/>
+        </w:rPr>
+      </w:r>
+    </w:p>
+    <w:p>
+      <w:pPr>
+        <w:shd w:fill="ffffff" w:val="clear"/>
+        <w:spacing w:line="360" w:lineRule="auto"/>
+        <w:rPr>
+          <w:rFonts w:ascii="Courier New" w:cs="Courier New" w:eastAsia="Courier New" w:hAnsi="Courier New"/>
+        </w:rPr>
+      </w:pPr>
+      <w:r>
+        <w:rPr>
+          <w:rFonts w:ascii="Courier New" w:cs="Courier New" w:eastAsia="Courier New" w:hAnsi="Courier New"/>
+          <w:color w:val="0000ff"/>
+          <w:rtl w:val="0"/>
+        </w:rPr>
+        <w:t xml:space="preserve">class</w:t>
+      </w:r>
+      <w:r>
+        <w:rPr>
+          <w:rFonts w:ascii="Courier New" w:cs="Courier New" w:eastAsia="Courier New" w:hAnsi="Courier New"/>
+          <w:rtl w:val="0"/>
+        </w:rPr>
+        <w:t xml:space="preserve"> </w:t>
+      </w:r>
+      <w:r>
+        <w:rPr>
+          <w:rFonts w:ascii="Courier New" w:cs="Courier New" w:eastAsia="Courier New" w:hAnsi="Courier New"/>
+          <w:color w:val="267f99"/>
+          <w:rtl w:val="0"/>
+        </w:rPr>
+        <w:t xml:space="preserve">Solution</w:t>
+      </w:r>
+      <w:r>
+        <w:rPr>
+          <w:rFonts w:ascii="Courier New" w:cs="Courier New" w:eastAsia="Courier New" w:hAnsi="Courier New"/>
+          <w:rtl w:val="0"/>
+        </w:rPr>
+        <w:t xml:space="preserve"> {</w:t>
+      </w:r>
+    </w:p>
+    <w:p>
+      <w:pPr>
+        <w:shd w:fill="ffffff" w:val="clear"/>
+        <w:spacing w:line="360" w:lineRule="auto"/>
+        <w:rPr>
+          <w:rFonts w:ascii="Courier New" w:cs="Courier New" w:eastAsia="Courier New" w:hAnsi="Courier New"/>
+          <w:color w:val="af00db"/>
+        </w:rPr>
+      </w:pPr>
+      <w:r>
+        <w:rPr>
+          <w:rFonts w:ascii="Courier New" w:cs="Courier New" w:eastAsia="Courier New" w:hAnsi="Courier New"/>
+          <w:rtl w:val="0"/>
+        </w:rPr>
+        <w:t xml:space="preserve"> </w:t>
+      </w:r>
+      <w:r>
+        <w:rPr>
+          <w:rFonts w:ascii="Courier New" w:cs="Courier New" w:eastAsia="Courier New" w:hAnsi="Courier New"/>
+          <w:color w:val="0000ff"/>
+          <w:rtl w:val="0"/>
+        </w:rPr>
+        <w:t xml:space="preserve">public</w:t>
+      </w:r>
+      <w:r>
+        <w:rPr>
+          <w:rFonts w:ascii="Courier New" w:cs="Courier New" w:eastAsia="Courier New" w:hAnsi="Courier New"/>
+          <w:color w:val="af00db"/>
+          <w:rtl w:val="0"/>
+        </w:rPr>
+        <w:t xml:space="preserve">:</w:t>
+      </w:r>
+    </w:p>
+    <w:p>
+      <w:pPr>
+        <w:shd w:fill="ffffff" w:val="clear"/>
+        <w:spacing w:line="360" w:lineRule="auto"/>
+        <w:rPr>
+          <w:rFonts w:ascii="Courier New" w:cs="Courier New" w:eastAsia="Courier New" w:hAnsi="Courier New"/>
+        </w:rPr>
+      </w:pPr>
+      <w:r>
+        <w:rPr>
+          <w:rFonts w:ascii="Courier New" w:cs="Courier New" w:eastAsia="Courier New" w:hAnsi="Courier New"/>
+          <w:rtl w:val="0"/>
+        </w:rPr>
+        <w:t xml:space="preserve">   </w:t>
+      </w:r>
+      <w:r>
+        <w:rPr>
+          <w:rFonts w:ascii="Courier New" w:cs="Courier New" w:eastAsia="Courier New" w:hAnsi="Courier New"/>
+          <w:color w:val="267f99"/>
+          <w:rtl w:val="0"/>
+        </w:rPr>
+        <w:t xml:space="preserve">int</w:t>
+      </w:r>
+      <w:r>
+        <w:rPr>
+          <w:rFonts w:ascii="Courier New" w:cs="Courier New" w:eastAsia="Courier New" w:hAnsi="Courier New"/>
+          <w:rtl w:val="0"/>
+        </w:rPr>
+        <w:t xml:space="preserve"> </w:t>
+      </w:r>
+      <w:r>
+        <w:rPr>
+          <w:rFonts w:ascii="Courier New" w:cs="Courier New" w:eastAsia="Courier New" w:hAnsi="Courier New"/>
+          <w:color w:val="795e26"/>
+          <w:rtl w:val="0"/>
+        </w:rPr>
+        <w:t xml:space="preserve">upperBound</w:t>
+      </w:r>
+      <w:r>
+        <w:rPr>
+          <w:rFonts w:ascii="Courier New" w:cs="Courier New" w:eastAsia="Courier New" w:hAnsi="Courier New"/>
+          <w:rtl w:val="0"/>
+        </w:rPr>
+        <w:t xml:space="preserve">(</w:t>
+      </w:r>
+      <w:r>
+        <w:rPr>
+          <w:rFonts w:ascii="Courier New" w:cs="Courier New" w:eastAsia="Courier New" w:hAnsi="Courier New"/>
+          <w:color w:val="001080"/>
+          <w:rtl w:val="0"/>
+        </w:rPr>
+        <w:t xml:space="preserve">vector</w:t>
+      </w:r>
+      <w:r>
+        <w:rPr>
+          <w:rFonts w:ascii="Courier New" w:cs="Courier New" w:eastAsia="Courier New" w:hAnsi="Courier New"/>
+          <w:rtl w:val="0"/>
+        </w:rPr>
+        <w:t xml:space="preserve">&lt;</w:t>
+      </w:r>
+      <w:r>
+        <w:rPr>
+          <w:rFonts w:ascii="Courier New" w:cs="Courier New" w:eastAsia="Courier New" w:hAnsi="Courier New"/>
+          <w:color w:val="267f99"/>
+          <w:rtl w:val="0"/>
+        </w:rPr>
+        <w:t xml:space="preserve">int</w:t>
+      </w:r>
+      <w:r>
+        <w:rPr>
+          <w:rFonts w:ascii="Courier New" w:cs="Courier New" w:eastAsia="Courier New" w:hAnsi="Courier New"/>
+          <w:rtl w:val="0"/>
+        </w:rPr>
+        <w:t xml:space="preserve">&gt;&amp; </w:t>
+      </w:r>
+      <w:r>
+        <w:rPr>
+          <w:rFonts w:ascii="Courier New" w:cs="Courier New" w:eastAsia="Courier New" w:hAnsi="Courier New"/>
+          <w:color w:val="001080"/>
+          <w:rtl w:val="0"/>
+        </w:rPr>
+        <w:t xml:space="preserve">nums</w:t>
+      </w:r>
+      <w:r>
+        <w:rPr>
+          <w:rFonts w:ascii="Courier New" w:cs="Courier New" w:eastAsia="Courier New" w:hAnsi="Courier New"/>
+          <w:rtl w:val="0"/>
+        </w:rPr>
+        <w:t xml:space="preserve">, </w:t>
+      </w:r>
+      <w:r>
+        <w:rPr>
+          <w:rFonts w:ascii="Courier New" w:cs="Courier New" w:eastAsia="Courier New" w:hAnsi="Courier New"/>
+          <w:color w:val="267f99"/>
+          <w:rtl w:val="0"/>
+        </w:rPr>
+        <w:t xml:space="preserve">int</w:t>
+      </w:r>
+      <w:r>
+        <w:rPr>
+          <w:rFonts w:ascii="Courier New" w:cs="Courier New" w:eastAsia="Courier New" w:hAnsi="Courier New"/>
+          <w:rtl w:val="0"/>
+        </w:rPr>
+        <w:t xml:space="preserve"> </w:t>
+      </w:r>
+      <w:r>
+        <w:rPr>
+          <w:rFonts w:ascii="Courier New" w:cs="Courier New" w:eastAsia="Courier New" w:hAnsi="Courier New"/>
+          <w:color w:val="001080"/>
+          <w:rtl w:val="0"/>
+        </w:rPr>
+        <w:t xml:space="preserve">target</w:t>
+      </w:r>
+      <w:r>
+        <w:rPr>
+          <w:rFonts w:ascii="Courier New" w:cs="Courier New" w:eastAsia="Courier New" w:hAnsi="Courier New"/>
+          <w:rtl w:val="0"/>
+        </w:rPr>
+        <w:t xml:space="preserve">) {</w:t>
+      </w:r>
+    </w:p>
+    <w:p>
+      <w:pPr>
+        <w:shd w:fill="ffffff" w:val="clear"/>
+        <w:spacing w:line="360" w:lineRule="auto"/>
+        <w:rPr>
+          <w:rFonts w:ascii="Courier New" w:cs="Courier New" w:eastAsia="Courier New" w:hAnsi="Courier New"/>
+          <w:color w:val="008000"/>
+        </w:rPr>
+      </w:pPr>
+      <w:r>
+        <w:rPr>
+          <w:rFonts w:ascii="Courier New" w:cs="Courier New" w:eastAsia="Courier New" w:hAnsi="Courier New"/>
+          <w:rtl w:val="0"/>
+        </w:rPr>
+        <w:t xml:space="preserve">       </w:t>
+      </w:r>
+      <w:r>
+        <w:rPr>
+          <w:rFonts w:ascii="Courier New" w:cs="Courier New" w:eastAsia="Courier New" w:hAnsi="Courier New"/>
+          <w:color w:val="008000"/>
+          <w:rtl w:val="0"/>
+        </w:rPr>
+        <w:t xml:space="preserve">// in Upper Bound we find the First Index from the Left that Satisfies the condition --&gt; nums[idx] &gt; target</w:t>
+      </w:r>
+    </w:p>
+    <w:p>
+      <w:pPr>
+        <w:shd w:fill="ffffff" w:val="clear"/>
+        <w:spacing w:line="360" w:lineRule="auto"/>
+        <w:rPr>
+          <w:rFonts w:ascii="Courier New" w:cs="Courier New" w:eastAsia="Courier New" w:hAnsi="Courier New"/>
+          <w:color w:val="008000"/>
+        </w:rPr>
+      </w:pPr>
+      <w:r>
+        <w:rPr>
+          <w:rFonts w:ascii="Courier New" w:cs="Courier New" w:eastAsia="Courier New" w:hAnsi="Courier New"/>
+          <w:rtl w:val="0"/>
+        </w:rPr>
+        <w:t xml:space="preserve">       </w:t>
+      </w:r>
+      <w:r>
+        <w:rPr>
+          <w:rFonts w:ascii="Courier New" w:cs="Courier New" w:eastAsia="Courier New" w:hAnsi="Courier New"/>
+          <w:color w:val="008000"/>
+          <w:rtl w:val="0"/>
+        </w:rPr>
+        <w:t xml:space="preserve">// Difference Between Lower &amp; Upper Bound Condition is that there is No EQUAL Sign ("=") in the Condition</w:t>
+      </w:r>
+    </w:p>
+    <w:p>
+      <w:pPr>
+        <w:shd w:fill="ffffff" w:val="clear"/>
+        <w:spacing w:line="360" w:lineRule="auto"/>
+        <w:rPr>
+          <w:rFonts w:ascii="Courier New" w:cs="Courier New" w:eastAsia="Courier New" w:hAnsi="Courier New"/>
+        </w:rPr>
+      </w:pPr>
+      <w:r>
+        <w:rPr>
+          <w:rFonts w:ascii="Courier New" w:cs="Courier New" w:eastAsia="Courier New" w:hAnsi="Courier New"/>
+          <w:rtl w:val="0"/>
+        </w:rPr>
+        <w:t xml:space="preserve">      </w:t>
+      </w:r>
+    </w:p>
+    <w:p>
+      <w:pPr>
+        <w:shd w:fill="ffffff" w:val="clear"/>
+        <w:spacing w:line="360" w:lineRule="auto"/>
+        <w:rPr>
+          <w:rFonts w:ascii="Courier New" w:cs="Courier New" w:eastAsia="Courier New" w:hAnsi="Courier New"/>
+        </w:rPr>
+      </w:pPr>
+      <w:r>
+        <w:rPr>
+          <w:rFonts w:ascii="Courier New" w:cs="Courier New" w:eastAsia="Courier New" w:hAnsi="Courier New"/>
+          <w:rtl w:val="0"/>
+        </w:rPr>
+        <w:t xml:space="preserve">       </w:t>
+      </w:r>
+      <w:r>
+        <w:rPr>
+          <w:rFonts w:ascii="Courier New" w:cs="Courier New" w:eastAsia="Courier New" w:hAnsi="Courier New"/>
+          <w:color w:val="267f99"/>
+          <w:rtl w:val="0"/>
+        </w:rPr>
+        <w:t xml:space="preserve">int</w:t>
+      </w:r>
+      <w:r>
+        <w:rPr>
+          <w:rFonts w:ascii="Courier New" w:cs="Courier New" w:eastAsia="Courier New" w:hAnsi="Courier New"/>
+          <w:rtl w:val="0"/>
+        </w:rPr>
+        <w:t xml:space="preserve"> </w:t>
+      </w:r>
+      <w:r>
+        <w:rPr>
+          <w:rFonts w:ascii="Courier New" w:cs="Courier New" w:eastAsia="Courier New" w:hAnsi="Courier New"/>
+          <w:color w:val="001080"/>
+          <w:rtl w:val="0"/>
+        </w:rPr>
+        <w:t xml:space="preserve">len</w:t>
+      </w:r>
+      <w:r>
+        <w:rPr>
+          <w:rFonts w:ascii="Courier New" w:cs="Courier New" w:eastAsia="Courier New" w:hAnsi="Courier New"/>
+          <w:rtl w:val="0"/>
+        </w:rPr>
+        <w:t xml:space="preserve"> = </w:t>
+      </w:r>
+      <w:r>
+        <w:rPr>
+          <w:rFonts w:ascii="Courier New" w:cs="Courier New" w:eastAsia="Courier New" w:hAnsi="Courier New"/>
+          <w:color w:val="001080"/>
+          <w:rtl w:val="0"/>
+        </w:rPr>
+        <w:t xml:space="preserve">nums</w:t>
+      </w:r>
+      <w:r>
+        <w:rPr>
+          <w:rFonts w:ascii="Courier New" w:cs="Courier New" w:eastAsia="Courier New" w:hAnsi="Courier New"/>
+          <w:rtl w:val="0"/>
+        </w:rPr>
+        <w:t xml:space="preserve">.</w:t>
+      </w:r>
+      <w:r>
+        <w:rPr>
+          <w:rFonts w:ascii="Courier New" w:cs="Courier New" w:eastAsia="Courier New" w:hAnsi="Courier New"/>
+          <w:color w:val="795e26"/>
+          <w:rtl w:val="0"/>
+        </w:rPr>
+        <w:t xml:space="preserve">size</w:t>
+      </w:r>
+      <w:r>
+        <w:rPr>
+          <w:rFonts w:ascii="Courier New" w:cs="Courier New" w:eastAsia="Courier New" w:hAnsi="Courier New"/>
+          <w:rtl w:val="0"/>
+        </w:rPr>
+        <w:t xml:space="preserve">();</w:t>
+      </w:r>
+    </w:p>
+    <w:p>
+      <w:pPr>
+        <w:shd w:fill="ffffff" w:val="clear"/>
+        <w:spacing w:line="360" w:lineRule="auto"/>
+        <w:rPr>
+          <w:rFonts w:ascii="Courier New" w:cs="Courier New" w:eastAsia="Courier New" w:hAnsi="Courier New"/>
+        </w:rPr>
+      </w:pPr>
+      <w:r>
+        <w:rPr>
+          <w:rFonts w:ascii="Courier New" w:cs="Courier New" w:eastAsia="Courier New" w:hAnsi="Courier New"/>
+          <w:rtl w:val="0"/>
+        </w:rPr>
+        <w:t xml:space="preserve">      </w:t>
+      </w:r>
+    </w:p>
+    <w:p>
+      <w:pPr>
+        <w:shd w:fill="ffffff" w:val="clear"/>
+        <w:spacing w:line="360" w:lineRule="auto"/>
+        <w:rPr>
+          <w:rFonts w:ascii="Courier New" w:cs="Courier New" w:eastAsia="Courier New" w:hAnsi="Courier New"/>
+        </w:rPr>
+      </w:pPr>
+      <w:r>
+        <w:rPr>
+          <w:rFonts w:ascii="Courier New" w:cs="Courier New" w:eastAsia="Courier New" w:hAnsi="Courier New"/>
+          <w:rtl w:val="0"/>
+        </w:rPr>
+        <w:t xml:space="preserve">       </w:t>
+      </w:r>
+      <w:r>
+        <w:rPr>
+          <w:rFonts w:ascii="Courier New" w:cs="Courier New" w:eastAsia="Courier New" w:hAnsi="Courier New"/>
+          <w:color w:val="267f99"/>
+          <w:rtl w:val="0"/>
+        </w:rPr>
+        <w:t xml:space="preserve">int</w:t>
+      </w:r>
+      <w:r>
+        <w:rPr>
+          <w:rFonts w:ascii="Courier New" w:cs="Courier New" w:eastAsia="Courier New" w:hAnsi="Courier New"/>
+          <w:rtl w:val="0"/>
+        </w:rPr>
+        <w:t xml:space="preserve"> </w:t>
+      </w:r>
+      <w:r>
+        <w:rPr>
+          <w:rFonts w:ascii="Courier New" w:cs="Courier New" w:eastAsia="Courier New" w:hAnsi="Courier New"/>
+          <w:color w:val="001080"/>
+          <w:rtl w:val="0"/>
+        </w:rPr>
+        <w:t xml:space="preserve">low</w:t>
+      </w:r>
+      <w:r>
+        <w:rPr>
+          <w:rFonts w:ascii="Courier New" w:cs="Courier New" w:eastAsia="Courier New" w:hAnsi="Courier New"/>
+          <w:rtl w:val="0"/>
+        </w:rPr>
+        <w:t xml:space="preserve"> = </w:t>
+      </w:r>
+      <w:r>
+        <w:rPr>
+          <w:rFonts w:ascii="Courier New" w:cs="Courier New" w:eastAsia="Courier New" w:hAnsi="Courier New"/>
+          <w:color w:val="098658"/>
+          <w:rtl w:val="0"/>
+        </w:rPr>
+        <w:t xml:space="preserve">0</w:t>
+      </w:r>
+      <w:r>
+        <w:rPr>
+          <w:rFonts w:ascii="Courier New" w:cs="Courier New" w:eastAsia="Courier New" w:hAnsi="Courier New"/>
+          <w:rtl w:val="0"/>
+        </w:rPr>
+        <w:t xml:space="preserve">;</w:t>
+      </w:r>
+    </w:p>
+    <w:p>
+      <w:pPr>
+        <w:shd w:fill="ffffff" w:val="clear"/>
+        <w:spacing w:line="360" w:lineRule="auto"/>
+        <w:rPr>
+          <w:rFonts w:ascii="Courier New" w:cs="Courier New" w:eastAsia="Courier New" w:hAnsi="Courier New"/>
+        </w:rPr>
+      </w:pPr>
+      <w:r>
+        <w:rPr>
+          <w:rFonts w:ascii="Courier New" w:cs="Courier New" w:eastAsia="Courier New" w:hAnsi="Courier New"/>
+          <w:rtl w:val="0"/>
+        </w:rPr>
+        <w:t xml:space="preserve">       </w:t>
+      </w:r>
+      <w:r>
+        <w:rPr>
+          <w:rFonts w:ascii="Courier New" w:cs="Courier New" w:eastAsia="Courier New" w:hAnsi="Courier New"/>
+          <w:color w:val="267f99"/>
+          <w:rtl w:val="0"/>
+        </w:rPr>
+        <w:t xml:space="preserve">int</w:t>
+      </w:r>
+      <w:r>
+        <w:rPr>
+          <w:rFonts w:ascii="Courier New" w:cs="Courier New" w:eastAsia="Courier New" w:hAnsi="Courier New"/>
+          <w:rtl w:val="0"/>
+        </w:rPr>
+        <w:t xml:space="preserve"> </w:t>
+      </w:r>
+      <w:r>
+        <w:rPr>
+          <w:rFonts w:ascii="Courier New" w:cs="Courier New" w:eastAsia="Courier New" w:hAnsi="Courier New"/>
+          <w:color w:val="001080"/>
+          <w:rtl w:val="0"/>
+        </w:rPr>
+        <w:t xml:space="preserve">high</w:t>
+      </w:r>
+      <w:r>
+        <w:rPr>
+          <w:rFonts w:ascii="Courier New" w:cs="Courier New" w:eastAsia="Courier New" w:hAnsi="Courier New"/>
+          <w:rtl w:val="0"/>
+        </w:rPr>
+        <w:t xml:space="preserve"> = len-</w:t>
+      </w:r>
+      <w:r>
+        <w:rPr>
+          <w:rFonts w:ascii="Courier New" w:cs="Courier New" w:eastAsia="Courier New" w:hAnsi="Courier New"/>
+          <w:color w:val="098658"/>
+          <w:rtl w:val="0"/>
+        </w:rPr>
+        <w:t xml:space="preserve">1</w:t>
+      </w:r>
+      <w:r>
+        <w:rPr>
+          <w:rFonts w:ascii="Courier New" w:cs="Courier New" w:eastAsia="Courier New" w:hAnsi="Courier New"/>
+          <w:rtl w:val="0"/>
+        </w:rPr>
+        <w:t xml:space="preserve">;</w:t>
+      </w:r>
+    </w:p>
+    <w:p>
+      <w:pPr>
+        <w:shd w:fill="ffffff" w:val="clear"/>
+        <w:spacing w:line="360" w:lineRule="auto"/>
+        <w:rPr>
+          <w:rFonts w:ascii="Courier New" w:cs="Courier New" w:eastAsia="Courier New" w:hAnsi="Courier New"/>
+        </w:rPr>
+      </w:pPr>
+      <w:r>
+        <w:rPr>
+          <w:rFonts w:ascii="Courier New" w:cs="Courier New" w:eastAsia="Courier New" w:hAnsi="Courier New"/>
+          <w:rtl w:val="0"/>
+        </w:rPr>
+        <w:t xml:space="preserve">      </w:t>
+      </w:r>
+    </w:p>
+    <w:p>
+      <w:pPr>
+        <w:shd w:fill="ffffff" w:val="clear"/>
+        <w:spacing w:line="360" w:lineRule="auto"/>
+        <w:rPr>
+          <w:rFonts w:ascii="Courier New" w:cs="Courier New" w:eastAsia="Courier New" w:hAnsi="Courier New"/>
+        </w:rPr>
+      </w:pPr>
+      <w:r>
+        <w:rPr>
+          <w:rFonts w:ascii="Courier New" w:cs="Courier New" w:eastAsia="Courier New" w:hAnsi="Courier New"/>
+          <w:rtl w:val="0"/>
+        </w:rPr>
+        <w:t xml:space="preserve">       </w:t>
+      </w:r>
+      <w:r>
+        <w:rPr>
+          <w:rFonts w:ascii="Courier New" w:cs="Courier New" w:eastAsia="Courier New" w:hAnsi="Courier New"/>
+          <w:color w:val="267f99"/>
+          <w:rtl w:val="0"/>
+        </w:rPr>
+        <w:t xml:space="preserve">int</w:t>
+      </w:r>
+      <w:r>
+        <w:rPr>
+          <w:rFonts w:ascii="Courier New" w:cs="Courier New" w:eastAsia="Courier New" w:hAnsi="Courier New"/>
+          <w:rtl w:val="0"/>
+        </w:rPr>
+        <w:t xml:space="preserve"> </w:t>
+      </w:r>
+      <w:r>
+        <w:rPr>
+          <w:rFonts w:ascii="Courier New" w:cs="Courier New" w:eastAsia="Courier New" w:hAnsi="Courier New"/>
+          <w:color w:val="001080"/>
+          <w:rtl w:val="0"/>
+        </w:rPr>
+        <w:t xml:space="preserve">ans</w:t>
+      </w:r>
+      <w:r>
+        <w:rPr>
+          <w:rFonts w:ascii="Courier New" w:cs="Courier New" w:eastAsia="Courier New" w:hAnsi="Courier New"/>
+          <w:rtl w:val="0"/>
+        </w:rPr>
+        <w:t xml:space="preserve"> = len;</w:t>
+      </w:r>
+    </w:p>
+    <w:p>
+      <w:pPr>
+        <w:shd w:fill="ffffff" w:val="clear"/>
+        <w:spacing w:line="360" w:lineRule="auto"/>
+        <w:rPr>
+          <w:rFonts w:ascii="Courier New" w:cs="Courier New" w:eastAsia="Courier New" w:hAnsi="Courier New"/>
+        </w:rPr>
+      </w:pPr>
+      <w:r>
+        <w:rPr>
+          <w:rFonts w:ascii="Courier New" w:cs="Courier New" w:eastAsia="Courier New" w:hAnsi="Courier New"/>
+          <w:rtl w:val="0"/>
+        </w:rPr>
+        <w:t xml:space="preserve">      </w:t>
+      </w:r>
+    </w:p>
+    <w:p>
+      <w:pPr>
+        <w:shd w:fill="ffffff" w:val="clear"/>
+        <w:spacing w:line="360" w:lineRule="auto"/>
+        <w:rPr>
+          <w:rFonts w:ascii="Courier New" w:cs="Courier New" w:eastAsia="Courier New" w:hAnsi="Courier New"/>
+        </w:rPr>
+      </w:pPr>
+      <w:r>
+        <w:rPr>
+          <w:rFonts w:ascii="Courier New" w:cs="Courier New" w:eastAsia="Courier New" w:hAnsi="Courier New"/>
+          <w:rtl w:val="0"/>
+        </w:rPr>
+        <w:t xml:space="preserve">       </w:t>
+      </w:r>
+      <w:r>
+        <w:rPr>
+          <w:rFonts w:ascii="Courier New" w:cs="Courier New" w:eastAsia="Courier New" w:hAnsi="Courier New"/>
+          <w:color w:val="af00db"/>
+          <w:rtl w:val="0"/>
+        </w:rPr>
+        <w:t xml:space="preserve">while</w:t>
+      </w:r>
+      <w:r>
+        <w:rPr>
+          <w:rFonts w:ascii="Courier New" w:cs="Courier New" w:eastAsia="Courier New" w:hAnsi="Courier New"/>
+          <w:rtl w:val="0"/>
+        </w:rPr>
+        <w:t xml:space="preserve">(low&lt;=high){</w:t>
+      </w:r>
+    </w:p>
+    <w:p>
+      <w:pPr>
+        <w:shd w:fill="ffffff" w:val="clear"/>
+        <w:spacing w:line="360" w:lineRule="auto"/>
+        <w:rPr>
+          <w:rFonts w:ascii="Courier New" w:cs="Courier New" w:eastAsia="Courier New" w:hAnsi="Courier New"/>
+        </w:rPr>
+      </w:pPr>
+      <w:r>
+        <w:rPr>
+          <w:rFonts w:ascii="Courier New" w:cs="Courier New" w:eastAsia="Courier New" w:hAnsi="Courier New"/>
+          <w:rtl w:val="0"/>
+        </w:rPr>
+        <w:t xml:space="preserve">           </w:t>
+      </w:r>
+      <w:r>
+        <w:rPr>
+          <w:rFonts w:ascii="Courier New" w:cs="Courier New" w:eastAsia="Courier New" w:hAnsi="Courier New"/>
+          <w:color w:val="267f99"/>
+          <w:rtl w:val="0"/>
+        </w:rPr>
+        <w:t xml:space="preserve">int</w:t>
+      </w:r>
+      <w:r>
+        <w:rPr>
+          <w:rFonts w:ascii="Courier New" w:cs="Courier New" w:eastAsia="Courier New" w:hAnsi="Courier New"/>
+          <w:rtl w:val="0"/>
+        </w:rPr>
+        <w:t xml:space="preserve"> </w:t>
+      </w:r>
+      <w:r>
+        <w:rPr>
+          <w:rFonts w:ascii="Courier New" w:cs="Courier New" w:eastAsia="Courier New" w:hAnsi="Courier New"/>
+          <w:color w:val="001080"/>
+          <w:rtl w:val="0"/>
+        </w:rPr>
+        <w:t xml:space="preserve">mid</w:t>
+      </w:r>
+      <w:r>
+        <w:rPr>
+          <w:rFonts w:ascii="Courier New" w:cs="Courier New" w:eastAsia="Courier New" w:hAnsi="Courier New"/>
+          <w:rtl w:val="0"/>
+        </w:rPr>
+        <w:t xml:space="preserve"> = low + ((high-low)/</w:t>
+      </w:r>
+      <w:r>
+        <w:rPr>
+          <w:rFonts w:ascii="Courier New" w:cs="Courier New" w:eastAsia="Courier New" w:hAnsi="Courier New"/>
+          <w:color w:val="098658"/>
+          <w:rtl w:val="0"/>
+        </w:rPr>
+        <w:t xml:space="preserve">2</w:t>
+      </w:r>
+      <w:r>
+        <w:rPr>
+          <w:rFonts w:ascii="Courier New" w:cs="Courier New" w:eastAsia="Courier New" w:hAnsi="Courier New"/>
+          <w:rtl w:val="0"/>
+        </w:rPr>
+        <w:t xml:space="preserve">);</w:t>
+      </w:r>
+    </w:p>
+    <w:p>
+      <w:pPr>
+        <w:shd w:fill="ffffff" w:val="clear"/>
+        <w:spacing w:line="360" w:lineRule="auto"/>
+        <w:rPr>
+          <w:rFonts w:ascii="Courier New" w:cs="Courier New" w:eastAsia="Courier New" w:hAnsi="Courier New"/>
+        </w:rPr>
+      </w:pPr>
+      <w:r>
+        <w:rPr>
+          <w:rFonts w:ascii="Courier New" w:cs="Courier New" w:eastAsia="Courier New" w:hAnsi="Courier New"/>
+          <w:rtl w:val="0"/>
+        </w:rPr>
+        <w:t xml:space="preserve">          </w:t>
+      </w:r>
+    </w:p>
+    <w:p>
+      <w:pPr>
+        <w:shd w:fill="ffffff" w:val="clear"/>
+        <w:spacing w:line="360" w:lineRule="auto"/>
+        <w:rPr>
+          <w:rFonts w:ascii="Courier New" w:cs="Courier New" w:eastAsia="Courier New" w:hAnsi="Courier New"/>
+        </w:rPr>
+      </w:pPr>
+      <w:r>
+        <w:rPr>
+          <w:rFonts w:ascii="Courier New" w:cs="Courier New" w:eastAsia="Courier New" w:hAnsi="Courier New"/>
+          <w:rtl w:val="0"/>
+        </w:rPr>
+        <w:t xml:space="preserve">           </w:t>
+      </w:r>
+      <w:r>
+        <w:rPr>
+          <w:rFonts w:ascii="Courier New" w:cs="Courier New" w:eastAsia="Courier New" w:hAnsi="Courier New"/>
+          <w:color w:val="af00db"/>
+          <w:rtl w:val="0"/>
+        </w:rPr>
+        <w:t xml:space="preserve">if</w:t>
+      </w:r>
+      <w:r>
+        <w:rPr>
+          <w:rFonts w:ascii="Courier New" w:cs="Courier New" w:eastAsia="Courier New" w:hAnsi="Courier New"/>
+          <w:rtl w:val="0"/>
+        </w:rPr>
+        <w:t xml:space="preserve">(nums[mid]&gt;target){</w:t>
+      </w:r>
+    </w:p>
+    <w:p>
+      <w:pPr>
+        <w:shd w:fill="ffffff" w:val="clear"/>
+        <w:spacing w:line="360" w:lineRule="auto"/>
+        <w:rPr>
+          <w:rFonts w:ascii="Courier New" w:cs="Courier New" w:eastAsia="Courier New" w:hAnsi="Courier New"/>
+        </w:rPr>
+      </w:pPr>
+      <w:r>
+        <w:rPr>
+          <w:rFonts w:ascii="Courier New" w:cs="Courier New" w:eastAsia="Courier New" w:hAnsi="Courier New"/>
+          <w:rtl w:val="0"/>
+        </w:rPr>
+        <w:t xml:space="preserve">               ans = mid;</w:t>
+      </w:r>
+    </w:p>
+    <w:p>
+      <w:pPr>
+        <w:shd w:fill="ffffff" w:val="clear"/>
+        <w:spacing w:line="360" w:lineRule="auto"/>
+        <w:rPr>
+          <w:rFonts w:ascii="Courier New" w:cs="Courier New" w:eastAsia="Courier New" w:hAnsi="Courier New"/>
+        </w:rPr>
+      </w:pPr>
+      <w:r>
+        <w:rPr>
+          <w:rFonts w:ascii="Courier New" w:cs="Courier New" w:eastAsia="Courier New" w:hAnsi="Courier New"/>
+          <w:rtl w:val="0"/>
+        </w:rPr>
+        <w:t xml:space="preserve">               high = mid-</w:t>
+      </w:r>
+      <w:r>
+        <w:rPr>
+          <w:rFonts w:ascii="Courier New" w:cs="Courier New" w:eastAsia="Courier New" w:hAnsi="Courier New"/>
+          <w:color w:val="098658"/>
+          <w:rtl w:val="0"/>
+        </w:rPr>
+        <w:t xml:space="preserve">1</w:t>
+      </w:r>
+      <w:r>
+        <w:rPr>
+          <w:rFonts w:ascii="Courier New" w:cs="Courier New" w:eastAsia="Courier New" w:hAnsi="Courier New"/>
+          <w:rtl w:val="0"/>
+        </w:rPr>
+        <w:t xml:space="preserve">; </w:t>
+      </w:r>
+      <w:r>
+        <w:rPr>
+          <w:rFonts w:ascii="Courier New" w:cs="Courier New" w:eastAsia="Courier New" w:hAnsi="Courier New"/>
+          <w:color w:val="008000"/>
+          <w:rtl w:val="0"/>
+        </w:rPr>
+        <w:t xml:space="preserve">// search on the Left</w:t>
+      </w:r>
+      <w:r>
+        <w:rPr>
+          <w:rtl w:val="0"/>
+        </w:rPr>
+      </w:r>
+    </w:p>
+    <w:p>
+      <w:pPr>
+        <w:shd w:fill="ffffff" w:val="clear"/>
+        <w:spacing w:line="360" w:lineRule="auto"/>
+        <w:rPr>
+          <w:rFonts w:ascii="Courier New" w:cs="Courier New" w:eastAsia="Courier New" w:hAnsi="Courier New"/>
+        </w:rPr>
+      </w:pPr>
+      <w:r>
+        <w:rPr>
+          <w:rFonts w:ascii="Courier New" w:cs="Courier New" w:eastAsia="Courier New" w:hAnsi="Courier New"/>
+          <w:rtl w:val="0"/>
+        </w:rPr>
+        <w:t xml:space="preserve">           }</w:t>
+      </w:r>
+    </w:p>
+    <w:p>
+      <w:pPr>
+        <w:shd w:fill="ffffff" w:val="clear"/>
+        <w:spacing w:line="360" w:lineRule="auto"/>
+        <w:rPr>
+          <w:rFonts w:ascii="Courier New" w:cs="Courier New" w:eastAsia="Courier New" w:hAnsi="Courier New"/>
+        </w:rPr>
+      </w:pPr>
+      <w:r>
+        <w:rPr>
+          <w:rFonts w:ascii="Courier New" w:cs="Courier New" w:eastAsia="Courier New" w:hAnsi="Courier New"/>
+          <w:rtl w:val="0"/>
+        </w:rPr>
+        <w:t xml:space="preserve">           </w:t>
+      </w:r>
+      <w:r>
+        <w:rPr>
+          <w:rFonts w:ascii="Courier New" w:cs="Courier New" w:eastAsia="Courier New" w:hAnsi="Courier New"/>
+          <w:color w:val="af00db"/>
+          <w:rtl w:val="0"/>
+        </w:rPr>
+        <w:t xml:space="preserve">else</w:t>
+      </w:r>
+      <w:r>
+        <w:rPr>
+          <w:rFonts w:ascii="Courier New" w:cs="Courier New" w:eastAsia="Courier New" w:hAnsi="Courier New"/>
+          <w:rtl w:val="0"/>
+        </w:rPr>
+        <w:t xml:space="preserve">{</w:t>
+      </w:r>
+    </w:p>
+    <w:p>
+      <w:pPr>
+        <w:shd w:fill="ffffff" w:val="clear"/>
+        <w:spacing w:line="360" w:lineRule="auto"/>
+        <w:rPr>
+          <w:rFonts w:ascii="Courier New" w:cs="Courier New" w:eastAsia="Courier New" w:hAnsi="Courier New"/>
+        </w:rPr>
+      </w:pPr>
+      <w:r>
+        <w:rPr>
+          <w:rFonts w:ascii="Courier New" w:cs="Courier New" w:eastAsia="Courier New" w:hAnsi="Courier New"/>
+          <w:rtl w:val="0"/>
+        </w:rPr>
+        <w:t xml:space="preserve">               low = mid+</w:t>
+      </w:r>
+      <w:r>
+        <w:rPr>
+          <w:rFonts w:ascii="Courier New" w:cs="Courier New" w:eastAsia="Courier New" w:hAnsi="Courier New"/>
+          <w:color w:val="098658"/>
+          <w:rtl w:val="0"/>
+        </w:rPr>
+        <w:t xml:space="preserve">1</w:t>
+      </w:r>
+      <w:r>
+        <w:rPr>
+          <w:rFonts w:ascii="Courier New" w:cs="Courier New" w:eastAsia="Courier New" w:hAnsi="Courier New"/>
+          <w:rtl w:val="0"/>
+        </w:rPr>
+        <w:t xml:space="preserve">; </w:t>
+      </w:r>
+      <w:r>
+        <w:rPr>
+          <w:rFonts w:ascii="Courier New" w:cs="Courier New" w:eastAsia="Courier New" w:hAnsi="Courier New"/>
+          <w:color w:val="008000"/>
+          <w:rtl w:val="0"/>
+        </w:rPr>
+        <w:t xml:space="preserve">// search on the Right</w:t>
+      </w:r>
+      <w:r>
+        <w:rPr>
+          <w:rtl w:val="0"/>
+        </w:rPr>
+      </w:r>
+    </w:p>
+    <w:p>
+      <w:pPr>
+        <w:shd w:fill="ffffff" w:val="clear"/>
+        <w:spacing w:line="360" w:lineRule="auto"/>
+        <w:rPr>
+          <w:rFonts w:ascii="Courier New" w:cs="Courier New" w:eastAsia="Courier New" w:hAnsi="Courier New"/>
+        </w:rPr>
+      </w:pPr>
+      <w:r>
+        <w:rPr>
+          <w:rFonts w:ascii="Courier New" w:cs="Courier New" w:eastAsia="Courier New" w:hAnsi="Courier New"/>
+          <w:rtl w:val="0"/>
+        </w:rPr>
+        <w:t xml:space="preserve">           }</w:t>
+      </w:r>
+    </w:p>
+    <w:p>
+      <w:pPr>
+        <w:shd w:fill="ffffff" w:val="clear"/>
+        <w:spacing w:line="360" w:lineRule="auto"/>
+        <w:rPr>
+          <w:rFonts w:ascii="Courier New" w:cs="Courier New" w:eastAsia="Courier New" w:hAnsi="Courier New"/>
+        </w:rPr>
+      </w:pPr>
+      <w:r>
+        <w:rPr>
+          <w:rFonts w:ascii="Courier New" w:cs="Courier New" w:eastAsia="Courier New" w:hAnsi="Courier New"/>
+          <w:rtl w:val="0"/>
+        </w:rPr>
+        <w:t xml:space="preserve">       }</w:t>
+      </w:r>
+    </w:p>
+    <w:p>
+      <w:pPr>
+        <w:shd w:fill="ffffff" w:val="clear"/>
+        <w:spacing w:line="360" w:lineRule="auto"/>
+        <w:rPr>
+          <w:rFonts w:ascii="Courier New" w:cs="Courier New" w:eastAsia="Courier New" w:hAnsi="Courier New"/>
+        </w:rPr>
+      </w:pPr>
+      <w:r>
+        <w:rPr>
+          <w:rFonts w:ascii="Courier New" w:cs="Courier New" w:eastAsia="Courier New" w:hAnsi="Courier New"/>
+          <w:rtl w:val="0"/>
+        </w:rPr>
+        <w:t xml:space="preserve">      </w:t>
+      </w:r>
+    </w:p>
+    <w:p>
+      <w:pPr>
+        <w:shd w:fill="ffffff" w:val="clear"/>
+        <w:spacing w:line="360" w:lineRule="auto"/>
+        <w:rPr>
+          <w:rFonts w:ascii="Courier New" w:cs="Courier New" w:eastAsia="Courier New" w:hAnsi="Courier New"/>
+        </w:rPr>
+      </w:pPr>
+      <w:r>
+        <w:rPr>
+          <w:rFonts w:ascii="Courier New" w:cs="Courier New" w:eastAsia="Courier New" w:hAnsi="Courier New"/>
+          <w:rtl w:val="0"/>
+        </w:rPr>
+        <w:t xml:space="preserve">       </w:t>
+      </w:r>
+      <w:r>
+        <w:rPr>
+          <w:rFonts w:ascii="Courier New" w:cs="Courier New" w:eastAsia="Courier New" w:hAnsi="Courier New"/>
+          <w:color w:val="af00db"/>
+          <w:rtl w:val="0"/>
+        </w:rPr>
+        <w:t xml:space="preserve">return</w:t>
+      </w:r>
+      <w:r>
+        <w:rPr>
+          <w:rFonts w:ascii="Courier New" w:cs="Courier New" w:eastAsia="Courier New" w:hAnsi="Courier New"/>
+          <w:rtl w:val="0"/>
+        </w:rPr>
+        <w:t xml:space="preserve"> ans;</w:t>
+      </w:r>
+    </w:p>
+    <w:p>
+      <w:pPr>
+        <w:shd w:fill="ffffff" w:val="clear"/>
+        <w:spacing w:line="360" w:lineRule="auto"/>
+        <w:rPr>
+          <w:rFonts w:ascii="Courier New" w:cs="Courier New" w:eastAsia="Courier New" w:hAnsi="Courier New"/>
+        </w:rPr>
+      </w:pPr>
+      <w:r>
+        <w:rPr>
+          <w:rFonts w:ascii="Courier New" w:cs="Courier New" w:eastAsia="Courier New" w:hAnsi="Courier New"/>
+          <w:rtl w:val="0"/>
+        </w:rPr>
+        <w:t xml:space="preserve">   }</w:t>
+      </w:r>
+    </w:p>
+    <w:p>
+      <w:pPr>
+        <w:shd w:fill="ffffff" w:val="clear"/>
+        <w:spacing w:line="360" w:lineRule="auto"/>
+        <w:rPr/>
+      </w:pPr>
+      <w:r>
+        <w:rPr>
+          <w:rFonts w:ascii="Courier New" w:cs="Courier New" w:eastAsia="Courier New" w:hAnsi="Courier New"/>
+          <w:rtl w:val="0"/>
+        </w:rPr>
+        <w:t xml:space="preserve">};</w:t>
+      </w:r>
+      <w:r>
+        <w:rPr>
+          <w:rtl w:val="0"/>
+        </w:rPr>
+      </w:r>
+    </w:p>
+    <w:p>
+      <w:pPr>
+        <w:rPr/>
+      </w:pPr>
+      <w:r>
+        <w:rPr>
+          <w:rtl w:val="0"/>
+        </w:rPr>
+      </w:r>
+    </w:p>
+    <w:p>
+      <w:pPr>
+        <w:pStyle w:val="Title"/>
         <w:rPr>
           <w:b w:val="1"/>
           <w:sz w:val="44"/>
           <w:szCs w:val="44"/>
           <w:u w:val="single"/>
+        </w:rPr>
+      </w:pPr>
+      <w:bookmarkStart w:colFirst="0" w:colLast="0" w:name="_nlownw9a3by2" w:id="6"/>
+      <w:bookmarkEnd w:id="6"/>
+      <w:r>
+        <w:rPr>
+          <w:b w:val="1"/>
+          <w:sz w:val="44"/>
+          <w:szCs w:val="44"/>
+          <w:u w:val="single"/>
           <w:rtl w:val="0"/>
         </w:rPr>
         <w:t xml:space="preserve">Search &amp; Insert Position</w:t>
@@ -3905,12 +6046,7 @@
         <w:rPr>
           <w:rtl w:val="0"/>
         </w:rPr>
-        <w:t xml:space="preserve">”) assign korbo</w:t>
-      </w:r>
-      <w:r>
-        <w:rPr>
-          <w:rtl w:val="0"/>
-        </w:rPr>
+        <w:t xml:space="preserve">”) assign korbo… That means “Lower Bound” ber korte hobe…</w:t>
       </w:r>
     </w:p>
     <w:p>
@@ -3925,8 +6061,67 @@
     </w:p>
     <w:p>
       <w:pPr>
-        <w:shd w:fill="ffffff" w:val="clear"/>
-        <w:spacing w:line="320" w:lineRule="auto"/>
+        <w:rPr/>
+      </w:pPr>
+      <w:r>
+        <w:rPr>
+          <w:rtl w:val="0"/>
+        </w:rPr>
+        <w:t xml:space="preserve">Lower Bound: First Index which fulfills the Condition of “nums[i]&gt;=target”</w:t>
+      </w:r>
+    </w:p>
+    <w:p>
+      <w:pPr>
+        <w:rPr>
+          <w:b w:val="1"/>
+        </w:rPr>
+      </w:pPr>
+      <w:r>
+        <w:rPr>
+          <w:rtl w:val="0"/>
+        </w:rPr>
+        <w:t xml:space="preserve">“</w:t>
+      </w:r>
+      <w:r>
+        <w:rPr>
+          <w:b w:val="1"/>
+          <w:rtl w:val="0"/>
+        </w:rPr>
+        <w:t xml:space="preserve">Lower Bound</w:t>
+      </w:r>
+      <w:r>
+        <w:rPr>
+          <w:rtl w:val="0"/>
+        </w:rPr>
+        <w:t xml:space="preserve">” == </w:t>
+      </w:r>
+      <w:r>
+        <w:rPr>
+          <w:b w:val="1"/>
+          <w:rtl w:val="0"/>
+        </w:rPr>
+        <w:t xml:space="preserve">Insert Position</w:t>
+      </w:r>
+      <w:r>
+        <w:rPr>
+          <w:rtl w:val="0"/>
+        </w:rPr>
+      </w:r>
+    </w:p>
+    <w:p>
+      <w:pPr>
+        <w:rPr/>
+      </w:pPr>
+      <w:r>
+        <w:rPr>
+          <w:rtl w:val="0"/>
+        </w:rPr>
+      </w:r>
+    </w:p>
+    <w:p>
+      <w:pPr>
+        <w:shd w:fill="ffffff" w:val="clear"/>
+        <w:spacing w:line="360" w:lineRule="auto"/>
         <w:rPr>
           <w:rFonts w:ascii="Courier New" w:cs="Courier New" w:eastAsia="Courier New" w:hAnsi="Courier New"/>
         </w:rPr>
@@ -3937,6 +6132,67 @@
           <w:color w:val="0000ff"/>
           <w:rtl w:val="0"/>
         </w:rPr>
+        <w:t xml:space="preserve">class</w:t>
+      </w:r>
+      <w:r>
+        <w:rPr>
+          <w:rFonts w:ascii="Courier New" w:cs="Courier New" w:eastAsia="Courier New" w:hAnsi="Courier New"/>
+          <w:rtl w:val="0"/>
+        </w:rPr>
+        <w:t xml:space="preserve"> </w:t>
+      </w:r>
+      <w:r>
+        <w:rPr>
+          <w:rFonts w:ascii="Courier New" w:cs="Courier New" w:eastAsia="Courier New" w:hAnsi="Courier New"/>
+          <w:color w:val="267f99"/>
+          <w:rtl w:val="0"/>
+        </w:rPr>
+        <w:t xml:space="preserve">Solution</w:t>
+      </w:r>
+      <w:r>
+        <w:rPr>
+          <w:rFonts w:ascii="Courier New" w:cs="Courier New" w:eastAsia="Courier New" w:hAnsi="Courier New"/>
+          <w:rtl w:val="0"/>
+        </w:rPr>
+        <w:t xml:space="preserve"> {</w:t>
+      </w:r>
+    </w:p>
+    <w:p>
+      <w:pPr>
+        <w:shd w:fill="ffffff" w:val="clear"/>
+        <w:spacing w:line="360" w:lineRule="auto"/>
+        <w:rPr>
+          <w:rFonts w:ascii="Courier New" w:cs="Courier New" w:eastAsia="Courier New" w:hAnsi="Courier New"/>
+        </w:rPr>
+      </w:pPr>
+      <w:r>
+        <w:rPr>
+          <w:rFonts w:ascii="Courier New" w:cs="Courier New" w:eastAsia="Courier New" w:hAnsi="Courier New"/>
+          <w:rtl w:val="0"/>
+        </w:rPr>
+        <w:t xml:space="preserve">   </w:t>
+      </w:r>
+      <w:r>
+        <w:rPr>
+          <w:rFonts w:ascii="Courier New" w:cs="Courier New" w:eastAsia="Courier New" w:hAnsi="Courier New"/>
+          <w:color w:val="0000ff"/>
+          <w:rtl w:val="0"/>
+        </w:rPr>
+        <w:t xml:space="preserve">public</w:t>
+      </w:r>
+      <w:r>
+        <w:rPr>
+          <w:rFonts w:ascii="Courier New" w:cs="Courier New" w:eastAsia="Courier New" w:hAnsi="Courier New"/>
+          <w:rtl w:val="0"/>
+        </w:rPr>
+        <w:t xml:space="preserve"> </w:t>
+      </w:r>
+      <w:r>
+        <w:rPr>
+          <w:rFonts w:ascii="Courier New" w:cs="Courier New" w:eastAsia="Courier New" w:hAnsi="Courier New"/>
+          <w:color w:val="267f99"/>
+          <w:rtl w:val="0"/>
+        </w:rPr>
         <w:t xml:space="preserve">int</w:t>
       </w:r>
       <w:r>
@@ -3967,839 +6223,809 @@
           <w:color w:val="267f99"/>
           <w:rtl w:val="0"/>
         </w:rPr>
-        <w:t xml:space="preserve">vector</w:t>
-      </w:r>
-      <w:r>
-        <w:rPr>
-          <w:rFonts w:ascii="Courier New" w:cs="Courier New" w:eastAsia="Courier New" w:hAnsi="Courier New"/>
-          <w:rtl w:val="0"/>
-        </w:rPr>
-        <w:t xml:space="preserve">&lt;</w:t>
-      </w:r>
-      <w:r>
+        <w:t xml:space="preserve">int</w:t>
+      </w:r>
+      <w:r>
+        <w:rPr>
+          <w:rFonts w:ascii="Courier New" w:cs="Courier New" w:eastAsia="Courier New" w:hAnsi="Courier New"/>
+          <w:rtl w:val="0"/>
+        </w:rPr>
+        <w:t xml:space="preserve">[] </w:t>
+      </w:r>
+      <w:r>
+        <w:rPr>
+          <w:rFonts w:ascii="Courier New" w:cs="Courier New" w:eastAsia="Courier New" w:hAnsi="Courier New"/>
+          <w:color w:val="001080"/>
+          <w:rtl w:val="0"/>
+        </w:rPr>
+        <w:t xml:space="preserve">nums</w:t>
+      </w:r>
+      <w:r>
+        <w:rPr>
+          <w:rFonts w:ascii="Courier New" w:cs="Courier New" w:eastAsia="Courier New" w:hAnsi="Courier New"/>
+          <w:rtl w:val="0"/>
+        </w:rPr>
+        <w:t xml:space="preserve">, </w:t>
+      </w:r>
+      <w:r>
+        <w:rPr>
+          <w:rFonts w:ascii="Courier New" w:cs="Courier New" w:eastAsia="Courier New" w:hAnsi="Courier New"/>
+          <w:color w:val="267f99"/>
+          <w:rtl w:val="0"/>
+        </w:rPr>
+        <w:t xml:space="preserve">int</w:t>
+      </w:r>
+      <w:r>
+        <w:rPr>
+          <w:rFonts w:ascii="Courier New" w:cs="Courier New" w:eastAsia="Courier New" w:hAnsi="Courier New"/>
+          <w:rtl w:val="0"/>
+        </w:rPr>
+        <w:t xml:space="preserve"> </w:t>
+      </w:r>
+      <w:r>
+        <w:rPr>
+          <w:rFonts w:ascii="Courier New" w:cs="Courier New" w:eastAsia="Courier New" w:hAnsi="Courier New"/>
+          <w:color w:val="001080"/>
+          <w:rtl w:val="0"/>
+        </w:rPr>
+        <w:t xml:space="preserve">target</w:t>
+      </w:r>
+      <w:r>
+        <w:rPr>
+          <w:rFonts w:ascii="Courier New" w:cs="Courier New" w:eastAsia="Courier New" w:hAnsi="Courier New"/>
+          <w:rtl w:val="0"/>
+        </w:rPr>
+        <w:t xml:space="preserve">) {</w:t>
+      </w:r>
+    </w:p>
+    <w:p>
+      <w:pPr>
+        <w:shd w:fill="ffffff" w:val="clear"/>
+        <w:spacing w:line="360" w:lineRule="auto"/>
+        <w:rPr>
+          <w:rFonts w:ascii="Courier New" w:cs="Courier New" w:eastAsia="Courier New" w:hAnsi="Courier New"/>
+        </w:rPr>
+      </w:pPr>
+      <w:r>
+        <w:rPr>
+          <w:rFonts w:ascii="Courier New" w:cs="Courier New" w:eastAsia="Courier New" w:hAnsi="Courier New"/>
+          <w:rtl w:val="0"/>
+        </w:rPr>
+        <w:t xml:space="preserve">       </w:t>
+      </w:r>
+      <w:r>
+        <w:rPr>
+          <w:rFonts w:ascii="Courier New" w:cs="Courier New" w:eastAsia="Courier New" w:hAnsi="Courier New"/>
+          <w:color w:val="267f99"/>
+          <w:rtl w:val="0"/>
+        </w:rPr>
+        <w:t xml:space="preserve">int</w:t>
+      </w:r>
+      <w:r>
+        <w:rPr>
+          <w:rFonts w:ascii="Courier New" w:cs="Courier New" w:eastAsia="Courier New" w:hAnsi="Courier New"/>
+          <w:rtl w:val="0"/>
+        </w:rPr>
+        <w:t xml:space="preserve"> </w:t>
+      </w:r>
+      <w:r>
+        <w:rPr>
+          <w:rFonts w:ascii="Courier New" w:cs="Courier New" w:eastAsia="Courier New" w:hAnsi="Courier New"/>
+          <w:color w:val="001080"/>
+          <w:rtl w:val="0"/>
+        </w:rPr>
+        <w:t xml:space="preserve">len</w:t>
+      </w:r>
+      <w:r>
+        <w:rPr>
+          <w:rFonts w:ascii="Courier New" w:cs="Courier New" w:eastAsia="Courier New" w:hAnsi="Courier New"/>
+          <w:rtl w:val="0"/>
+        </w:rPr>
+        <w:t xml:space="preserve"> = </w:t>
+      </w:r>
+      <w:r>
+        <w:rPr>
+          <w:rFonts w:ascii="Courier New" w:cs="Courier New" w:eastAsia="Courier New" w:hAnsi="Courier New"/>
+          <w:color w:val="001080"/>
+          <w:rtl w:val="0"/>
+        </w:rPr>
+        <w:t xml:space="preserve">nums</w:t>
+      </w:r>
+      <w:r>
+        <w:rPr>
+          <w:rFonts w:ascii="Courier New" w:cs="Courier New" w:eastAsia="Courier New" w:hAnsi="Courier New"/>
+          <w:rtl w:val="0"/>
+        </w:rPr>
+        <w:t xml:space="preserve">.</w:t>
+      </w:r>
+      <w:r>
+        <w:rPr>
+          <w:rFonts w:ascii="Courier New" w:cs="Courier New" w:eastAsia="Courier New" w:hAnsi="Courier New"/>
+          <w:color w:val="001080"/>
+          <w:rtl w:val="0"/>
+        </w:rPr>
+        <w:t xml:space="preserve">length</w:t>
+      </w:r>
+      <w:r>
+        <w:rPr>
+          <w:rFonts w:ascii="Courier New" w:cs="Courier New" w:eastAsia="Courier New" w:hAnsi="Courier New"/>
+          <w:rtl w:val="0"/>
+        </w:rPr>
+        <w:t xml:space="preserve">;</w:t>
+      </w:r>
+    </w:p>
+    <w:p>
+      <w:pPr>
+        <w:shd w:fill="ffffff" w:val="clear"/>
+        <w:spacing w:line="360" w:lineRule="auto"/>
+        <w:rPr>
+          <w:rFonts w:ascii="Courier New" w:cs="Courier New" w:eastAsia="Courier New" w:hAnsi="Courier New"/>
+        </w:rPr>
+      </w:pPr>
+      <w:r>
+        <w:rPr>
+          <w:rtl w:val="0"/>
+        </w:rPr>
+      </w:r>
+    </w:p>
+    <w:p>
+      <w:pPr>
+        <w:shd w:fill="ffffff" w:val="clear"/>
+        <w:spacing w:line="360" w:lineRule="auto"/>
+        <w:rPr>
+          <w:rFonts w:ascii="Courier New" w:cs="Courier New" w:eastAsia="Courier New" w:hAnsi="Courier New"/>
+        </w:rPr>
+      </w:pPr>
+      <w:r>
+        <w:rPr>
+          <w:rFonts w:ascii="Courier New" w:cs="Courier New" w:eastAsia="Courier New" w:hAnsi="Courier New"/>
+          <w:rtl w:val="0"/>
+        </w:rPr>
+        <w:t xml:space="preserve">       </w:t>
+      </w:r>
+      <w:r>
+        <w:rPr>
+          <w:rFonts w:ascii="Courier New" w:cs="Courier New" w:eastAsia="Courier New" w:hAnsi="Courier New"/>
+          <w:color w:val="267f99"/>
+          <w:rtl w:val="0"/>
+        </w:rPr>
+        <w:t xml:space="preserve">int</w:t>
+      </w:r>
+      <w:r>
+        <w:rPr>
+          <w:rFonts w:ascii="Courier New" w:cs="Courier New" w:eastAsia="Courier New" w:hAnsi="Courier New"/>
+          <w:rtl w:val="0"/>
+        </w:rPr>
+        <w:t xml:space="preserve"> </w:t>
+      </w:r>
+      <w:r>
+        <w:rPr>
+          <w:rFonts w:ascii="Courier New" w:cs="Courier New" w:eastAsia="Courier New" w:hAnsi="Courier New"/>
+          <w:color w:val="001080"/>
+          <w:rtl w:val="0"/>
+        </w:rPr>
+        <w:t xml:space="preserve">low</w:t>
+      </w:r>
+      <w:r>
+        <w:rPr>
+          <w:rFonts w:ascii="Courier New" w:cs="Courier New" w:eastAsia="Courier New" w:hAnsi="Courier New"/>
+          <w:rtl w:val="0"/>
+        </w:rPr>
+        <w:t xml:space="preserve"> = </w:t>
+      </w:r>
+      <w:r>
+        <w:rPr>
+          <w:rFonts w:ascii="Courier New" w:cs="Courier New" w:eastAsia="Courier New" w:hAnsi="Courier New"/>
+          <w:color w:val="098658"/>
+          <w:rtl w:val="0"/>
+        </w:rPr>
+        <w:t xml:space="preserve">0</w:t>
+      </w:r>
+      <w:r>
+        <w:rPr>
+          <w:rFonts w:ascii="Courier New" w:cs="Courier New" w:eastAsia="Courier New" w:hAnsi="Courier New"/>
+          <w:rtl w:val="0"/>
+        </w:rPr>
+        <w:t xml:space="preserve">;</w:t>
+      </w:r>
+    </w:p>
+    <w:p>
+      <w:pPr>
+        <w:shd w:fill="ffffff" w:val="clear"/>
+        <w:spacing w:line="360" w:lineRule="auto"/>
+        <w:rPr>
+          <w:rFonts w:ascii="Courier New" w:cs="Courier New" w:eastAsia="Courier New" w:hAnsi="Courier New"/>
+        </w:rPr>
+      </w:pPr>
+      <w:r>
+        <w:rPr>
+          <w:rFonts w:ascii="Courier New" w:cs="Courier New" w:eastAsia="Courier New" w:hAnsi="Courier New"/>
+          <w:rtl w:val="0"/>
+        </w:rPr>
+        <w:t xml:space="preserve">       </w:t>
+      </w:r>
+      <w:r>
+        <w:rPr>
+          <w:rFonts w:ascii="Courier New" w:cs="Courier New" w:eastAsia="Courier New" w:hAnsi="Courier New"/>
+          <w:color w:val="267f99"/>
+          <w:rtl w:val="0"/>
+        </w:rPr>
+        <w:t xml:space="preserve">int</w:t>
+      </w:r>
+      <w:r>
+        <w:rPr>
+          <w:rFonts w:ascii="Courier New" w:cs="Courier New" w:eastAsia="Courier New" w:hAnsi="Courier New"/>
+          <w:rtl w:val="0"/>
+        </w:rPr>
+        <w:t xml:space="preserve"> </w:t>
+      </w:r>
+      <w:r>
+        <w:rPr>
+          <w:rFonts w:ascii="Courier New" w:cs="Courier New" w:eastAsia="Courier New" w:hAnsi="Courier New"/>
+          <w:color w:val="001080"/>
+          <w:rtl w:val="0"/>
+        </w:rPr>
+        <w:t xml:space="preserve">high</w:t>
+      </w:r>
+      <w:r>
+        <w:rPr>
+          <w:rFonts w:ascii="Courier New" w:cs="Courier New" w:eastAsia="Courier New" w:hAnsi="Courier New"/>
+          <w:rtl w:val="0"/>
+        </w:rPr>
+        <w:t xml:space="preserve"> = len-</w:t>
+      </w:r>
+      <w:r>
+        <w:rPr>
+          <w:rFonts w:ascii="Courier New" w:cs="Courier New" w:eastAsia="Courier New" w:hAnsi="Courier New"/>
+          <w:color w:val="098658"/>
+          <w:rtl w:val="0"/>
+        </w:rPr>
+        <w:t xml:space="preserve">1</w:t>
+      </w:r>
+      <w:r>
+        <w:rPr>
+          <w:rFonts w:ascii="Courier New" w:cs="Courier New" w:eastAsia="Courier New" w:hAnsi="Courier New"/>
+          <w:rtl w:val="0"/>
+        </w:rPr>
+        <w:t xml:space="preserve">;</w:t>
+      </w:r>
+    </w:p>
+    <w:p>
+      <w:pPr>
+        <w:shd w:fill="ffffff" w:val="clear"/>
+        <w:spacing w:line="360" w:lineRule="auto"/>
+        <w:rPr>
+          <w:rFonts w:ascii="Courier New" w:cs="Courier New" w:eastAsia="Courier New" w:hAnsi="Courier New"/>
+        </w:rPr>
+      </w:pPr>
+      <w:r>
+        <w:rPr>
+          <w:rFonts w:ascii="Courier New" w:cs="Courier New" w:eastAsia="Courier New" w:hAnsi="Courier New"/>
+          <w:rtl w:val="0"/>
+        </w:rPr>
+        <w:t xml:space="preserve">       </w:t>
+      </w:r>
+      <w:r>
+        <w:rPr>
+          <w:rFonts w:ascii="Courier New" w:cs="Courier New" w:eastAsia="Courier New" w:hAnsi="Courier New"/>
+          <w:color w:val="267f99"/>
+          <w:rtl w:val="0"/>
+        </w:rPr>
+        <w:t xml:space="preserve">int</w:t>
+      </w:r>
+      <w:r>
+        <w:rPr>
+          <w:rFonts w:ascii="Courier New" w:cs="Courier New" w:eastAsia="Courier New" w:hAnsi="Courier New"/>
+          <w:rtl w:val="0"/>
+        </w:rPr>
+        <w:t xml:space="preserve"> </w:t>
+      </w:r>
+      <w:r>
+        <w:rPr>
+          <w:rFonts w:ascii="Courier New" w:cs="Courier New" w:eastAsia="Courier New" w:hAnsi="Courier New"/>
+          <w:color w:val="001080"/>
+          <w:rtl w:val="0"/>
+        </w:rPr>
+        <w:t xml:space="preserve">ans</w:t>
+      </w:r>
+      <w:r>
+        <w:rPr>
+          <w:rFonts w:ascii="Courier New" w:cs="Courier New" w:eastAsia="Courier New" w:hAnsi="Courier New"/>
+          <w:rtl w:val="0"/>
+        </w:rPr>
+        <w:t xml:space="preserve"> = len;</w:t>
+      </w:r>
+    </w:p>
+    <w:p>
+      <w:pPr>
+        <w:shd w:fill="ffffff" w:val="clear"/>
+        <w:spacing w:line="360" w:lineRule="auto"/>
+        <w:rPr>
+          <w:rFonts w:ascii="Courier New" w:cs="Courier New" w:eastAsia="Courier New" w:hAnsi="Courier New"/>
+        </w:rPr>
+      </w:pPr>
+      <w:r>
+        <w:rPr>
+          <w:rtl w:val="0"/>
+        </w:rPr>
+      </w:r>
+    </w:p>
+    <w:p>
+      <w:pPr>
+        <w:shd w:fill="ffffff" w:val="clear"/>
+        <w:spacing w:line="360" w:lineRule="auto"/>
+        <w:rPr>
+          <w:rFonts w:ascii="Courier New" w:cs="Courier New" w:eastAsia="Courier New" w:hAnsi="Courier New"/>
+          <w:color w:val="008000"/>
+        </w:rPr>
+      </w:pPr>
+      <w:r>
+        <w:rPr>
+          <w:rFonts w:ascii="Courier New" w:cs="Courier New" w:eastAsia="Courier New" w:hAnsi="Courier New"/>
+          <w:rtl w:val="0"/>
+        </w:rPr>
+        <w:t xml:space="preserve">       </w:t>
+      </w:r>
+      <w:r>
+        <w:rPr>
+          <w:rFonts w:ascii="Courier New" w:cs="Courier New" w:eastAsia="Courier New" w:hAnsi="Courier New"/>
+          <w:color w:val="008000"/>
+          <w:rtl w:val="0"/>
+        </w:rPr>
+        <w:t xml:space="preserve">// search Insert Position == Lower Bound</w:t>
+      </w:r>
+    </w:p>
+    <w:p>
+      <w:pPr>
+        <w:shd w:fill="ffffff" w:val="clear"/>
+        <w:spacing w:line="360" w:lineRule="auto"/>
+        <w:rPr>
+          <w:rFonts w:ascii="Courier New" w:cs="Courier New" w:eastAsia="Courier New" w:hAnsi="Courier New"/>
+          <w:color w:val="008000"/>
+        </w:rPr>
+      </w:pPr>
+      <w:r>
+        <w:rPr>
+          <w:rFonts w:ascii="Courier New" w:cs="Courier New" w:eastAsia="Courier New" w:hAnsi="Courier New"/>
+          <w:rtl w:val="0"/>
+        </w:rPr>
+        <w:t xml:space="preserve">       </w:t>
+      </w:r>
+      <w:r>
+        <w:rPr>
+          <w:rFonts w:ascii="Courier New" w:cs="Courier New" w:eastAsia="Courier New" w:hAnsi="Courier New"/>
+          <w:color w:val="008000"/>
+          <w:rtl w:val="0"/>
+        </w:rPr>
+        <w:t xml:space="preserve">// in Lower Bound we find the First Index from the Left that Satisfies the condition --&gt; nums[idx] &gt;= target</w:t>
+      </w:r>
+    </w:p>
+    <w:p>
+      <w:pPr>
+        <w:shd w:fill="ffffff" w:val="clear"/>
+        <w:spacing w:line="360" w:lineRule="auto"/>
+        <w:rPr>
+          <w:rFonts w:ascii="Courier New" w:cs="Courier New" w:eastAsia="Courier New" w:hAnsi="Courier New"/>
+        </w:rPr>
+      </w:pPr>
+      <w:r>
+        <w:rPr>
+          <w:rFonts w:ascii="Courier New" w:cs="Courier New" w:eastAsia="Courier New" w:hAnsi="Courier New"/>
+          <w:rtl w:val="0"/>
+        </w:rPr>
+        <w:t xml:space="preserve">      </w:t>
+      </w:r>
+    </w:p>
+    <w:p>
+      <w:pPr>
+        <w:shd w:fill="ffffff" w:val="clear"/>
+        <w:spacing w:line="360" w:lineRule="auto"/>
+        <w:rPr>
+          <w:rFonts w:ascii="Courier New" w:cs="Courier New" w:eastAsia="Courier New" w:hAnsi="Courier New"/>
+        </w:rPr>
+      </w:pPr>
+      <w:r>
+        <w:rPr>
+          <w:rFonts w:ascii="Courier New" w:cs="Courier New" w:eastAsia="Courier New" w:hAnsi="Courier New"/>
+          <w:rtl w:val="0"/>
+        </w:rPr>
+        <w:t xml:space="preserve">       </w:t>
+      </w:r>
+      <w:r>
+        <w:rPr>
+          <w:rFonts w:ascii="Courier New" w:cs="Courier New" w:eastAsia="Courier New" w:hAnsi="Courier New"/>
+          <w:color w:val="af00db"/>
+          <w:rtl w:val="0"/>
+        </w:rPr>
+        <w:t xml:space="preserve">while</w:t>
+      </w:r>
+      <w:r>
+        <w:rPr>
+          <w:rFonts w:ascii="Courier New" w:cs="Courier New" w:eastAsia="Courier New" w:hAnsi="Courier New"/>
+          <w:rtl w:val="0"/>
+        </w:rPr>
+        <w:t xml:space="preserve">(low&lt;=high){</w:t>
+      </w:r>
+    </w:p>
+    <w:p>
+      <w:pPr>
+        <w:shd w:fill="ffffff" w:val="clear"/>
+        <w:spacing w:line="360" w:lineRule="auto"/>
+        <w:rPr>
+          <w:rFonts w:ascii="Courier New" w:cs="Courier New" w:eastAsia="Courier New" w:hAnsi="Courier New"/>
+        </w:rPr>
+      </w:pPr>
+      <w:r>
+        <w:rPr>
+          <w:rFonts w:ascii="Courier New" w:cs="Courier New" w:eastAsia="Courier New" w:hAnsi="Courier New"/>
+          <w:rtl w:val="0"/>
+        </w:rPr>
+        <w:t xml:space="preserve">           </w:t>
+      </w:r>
+      <w:r>
+        <w:rPr>
+          <w:rFonts w:ascii="Courier New" w:cs="Courier New" w:eastAsia="Courier New" w:hAnsi="Courier New"/>
+          <w:color w:val="267f99"/>
+          <w:rtl w:val="0"/>
+        </w:rPr>
+        <w:t xml:space="preserve">int</w:t>
+      </w:r>
+      <w:r>
+        <w:rPr>
+          <w:rFonts w:ascii="Courier New" w:cs="Courier New" w:eastAsia="Courier New" w:hAnsi="Courier New"/>
+          <w:rtl w:val="0"/>
+        </w:rPr>
+        <w:t xml:space="preserve"> </w:t>
+      </w:r>
+      <w:r>
+        <w:rPr>
+          <w:rFonts w:ascii="Courier New" w:cs="Courier New" w:eastAsia="Courier New" w:hAnsi="Courier New"/>
+          <w:color w:val="001080"/>
+          <w:rtl w:val="0"/>
+        </w:rPr>
+        <w:t xml:space="preserve">mid</w:t>
+      </w:r>
+      <w:r>
+        <w:rPr>
+          <w:rFonts w:ascii="Courier New" w:cs="Courier New" w:eastAsia="Courier New" w:hAnsi="Courier New"/>
+          <w:rtl w:val="0"/>
+        </w:rPr>
+        <w:t xml:space="preserve"> = low + ((high-low)/</w:t>
+      </w:r>
+      <w:r>
+        <w:rPr>
+          <w:rFonts w:ascii="Courier New" w:cs="Courier New" w:eastAsia="Courier New" w:hAnsi="Courier New"/>
+          <w:color w:val="098658"/>
+          <w:rtl w:val="0"/>
+        </w:rPr>
+        <w:t xml:space="preserve">2</w:t>
+      </w:r>
+      <w:r>
+        <w:rPr>
+          <w:rFonts w:ascii="Courier New" w:cs="Courier New" w:eastAsia="Courier New" w:hAnsi="Courier New"/>
+          <w:rtl w:val="0"/>
+        </w:rPr>
+        <w:t xml:space="preserve">);</w:t>
+      </w:r>
+    </w:p>
+    <w:p>
+      <w:pPr>
+        <w:shd w:fill="ffffff" w:val="clear"/>
+        <w:spacing w:line="360" w:lineRule="auto"/>
+        <w:rPr>
+          <w:rFonts w:ascii="Courier New" w:cs="Courier New" w:eastAsia="Courier New" w:hAnsi="Courier New"/>
+        </w:rPr>
+      </w:pPr>
+      <w:r>
+        <w:rPr>
+          <w:rtl w:val="0"/>
+        </w:rPr>
+      </w:r>
+    </w:p>
+    <w:p>
+      <w:pPr>
+        <w:shd w:fill="ffffff" w:val="clear"/>
+        <w:spacing w:line="360" w:lineRule="auto"/>
+        <w:rPr>
+          <w:rFonts w:ascii="Courier New" w:cs="Courier New" w:eastAsia="Courier New" w:hAnsi="Courier New"/>
+        </w:rPr>
+      </w:pPr>
+      <w:r>
+        <w:rPr>
+          <w:rFonts w:ascii="Courier New" w:cs="Courier New" w:eastAsia="Courier New" w:hAnsi="Courier New"/>
+          <w:rtl w:val="0"/>
+        </w:rPr>
+        <w:t xml:space="preserve">           </w:t>
+      </w:r>
+      <w:r>
+        <w:rPr>
+          <w:rFonts w:ascii="Courier New" w:cs="Courier New" w:eastAsia="Courier New" w:hAnsi="Courier New"/>
+          <w:color w:val="af00db"/>
+          <w:rtl w:val="0"/>
+        </w:rPr>
+        <w:t xml:space="preserve">if</w:t>
+      </w:r>
+      <w:r>
+        <w:rPr>
+          <w:rFonts w:ascii="Courier New" w:cs="Courier New" w:eastAsia="Courier New" w:hAnsi="Courier New"/>
+          <w:rtl w:val="0"/>
+        </w:rPr>
+        <w:t xml:space="preserve">(nums[mid]&gt;=target){</w:t>
+      </w:r>
+    </w:p>
+    <w:p>
+      <w:pPr>
+        <w:shd w:fill="ffffff" w:val="clear"/>
+        <w:spacing w:line="360" w:lineRule="auto"/>
+        <w:rPr>
+          <w:rFonts w:ascii="Courier New" w:cs="Courier New" w:eastAsia="Courier New" w:hAnsi="Courier New"/>
+        </w:rPr>
+      </w:pPr>
+      <w:r>
+        <w:rPr>
+          <w:rFonts w:ascii="Courier New" w:cs="Courier New" w:eastAsia="Courier New" w:hAnsi="Courier New"/>
+          <w:rtl w:val="0"/>
+        </w:rPr>
+        <w:t xml:space="preserve">               ans = mid;</w:t>
+      </w:r>
+    </w:p>
+    <w:p>
+      <w:pPr>
+        <w:shd w:fill="ffffff" w:val="clear"/>
+        <w:spacing w:line="360" w:lineRule="auto"/>
+        <w:rPr>
+          <w:rFonts w:ascii="Courier New" w:cs="Courier New" w:eastAsia="Courier New" w:hAnsi="Courier New"/>
+        </w:rPr>
+      </w:pPr>
+      <w:r>
+        <w:rPr>
+          <w:rFonts w:ascii="Courier New" w:cs="Courier New" w:eastAsia="Courier New" w:hAnsi="Courier New"/>
+          <w:rtl w:val="0"/>
+        </w:rPr>
+        <w:t xml:space="preserve">               high = mid-</w:t>
+      </w:r>
+      <w:r>
+        <w:rPr>
+          <w:rFonts w:ascii="Courier New" w:cs="Courier New" w:eastAsia="Courier New" w:hAnsi="Courier New"/>
+          <w:color w:val="098658"/>
+          <w:rtl w:val="0"/>
+        </w:rPr>
+        <w:t xml:space="preserve">1</w:t>
+      </w:r>
+      <w:r>
+        <w:rPr>
+          <w:rFonts w:ascii="Courier New" w:cs="Courier New" w:eastAsia="Courier New" w:hAnsi="Courier New"/>
+          <w:rtl w:val="0"/>
+        </w:rPr>
+        <w:t xml:space="preserve">; </w:t>
+      </w:r>
+      <w:r>
+        <w:rPr>
+          <w:rFonts w:ascii="Courier New" w:cs="Courier New" w:eastAsia="Courier New" w:hAnsi="Courier New"/>
+          <w:color w:val="008000"/>
+          <w:rtl w:val="0"/>
+        </w:rPr>
+        <w:t xml:space="preserve">// search on the Left</w:t>
+      </w:r>
+      <w:r>
+        <w:rPr>
+          <w:rtl w:val="0"/>
+        </w:rPr>
+      </w:r>
+    </w:p>
+    <w:p>
+      <w:pPr>
+        <w:shd w:fill="ffffff" w:val="clear"/>
+        <w:spacing w:line="360" w:lineRule="auto"/>
+        <w:rPr>
+          <w:rFonts w:ascii="Courier New" w:cs="Courier New" w:eastAsia="Courier New" w:hAnsi="Courier New"/>
+        </w:rPr>
+      </w:pPr>
+      <w:r>
+        <w:rPr>
+          <w:rFonts w:ascii="Courier New" w:cs="Courier New" w:eastAsia="Courier New" w:hAnsi="Courier New"/>
+          <w:rtl w:val="0"/>
+        </w:rPr>
+        <w:t xml:space="preserve">           }</w:t>
+      </w:r>
+    </w:p>
+    <w:p>
+      <w:pPr>
+        <w:shd w:fill="ffffff" w:val="clear"/>
+        <w:spacing w:line="360" w:lineRule="auto"/>
+        <w:rPr>
+          <w:rFonts w:ascii="Courier New" w:cs="Courier New" w:eastAsia="Courier New" w:hAnsi="Courier New"/>
+        </w:rPr>
+      </w:pPr>
+      <w:r>
+        <w:rPr>
+          <w:rFonts w:ascii="Courier New" w:cs="Courier New" w:eastAsia="Courier New" w:hAnsi="Courier New"/>
+          <w:rtl w:val="0"/>
+        </w:rPr>
+        <w:t xml:space="preserve">           </w:t>
+      </w:r>
+      <w:r>
+        <w:rPr>
+          <w:rFonts w:ascii="Courier New" w:cs="Courier New" w:eastAsia="Courier New" w:hAnsi="Courier New"/>
+          <w:color w:val="af00db"/>
+          <w:rtl w:val="0"/>
+        </w:rPr>
+        <w:t xml:space="preserve">else</w:t>
+      </w:r>
+      <w:r>
+        <w:rPr>
+          <w:rFonts w:ascii="Courier New" w:cs="Courier New" w:eastAsia="Courier New" w:hAnsi="Courier New"/>
+          <w:rtl w:val="0"/>
+        </w:rPr>
+        <w:t xml:space="preserve">{</w:t>
+      </w:r>
+    </w:p>
+    <w:p>
+      <w:pPr>
+        <w:shd w:fill="ffffff" w:val="clear"/>
+        <w:spacing w:line="360" w:lineRule="auto"/>
+        <w:rPr>
+          <w:rFonts w:ascii="Courier New" w:cs="Courier New" w:eastAsia="Courier New" w:hAnsi="Courier New"/>
+        </w:rPr>
+      </w:pPr>
+      <w:r>
+        <w:rPr>
+          <w:rFonts w:ascii="Courier New" w:cs="Courier New" w:eastAsia="Courier New" w:hAnsi="Courier New"/>
+          <w:rtl w:val="0"/>
+        </w:rPr>
+        <w:t xml:space="preserve">               low = mid+</w:t>
+      </w:r>
+      <w:r>
+        <w:rPr>
+          <w:rFonts w:ascii="Courier New" w:cs="Courier New" w:eastAsia="Courier New" w:hAnsi="Courier New"/>
+          <w:color w:val="098658"/>
+          <w:rtl w:val="0"/>
+        </w:rPr>
+        <w:t xml:space="preserve">1</w:t>
+      </w:r>
+      <w:r>
+        <w:rPr>
+          <w:rFonts w:ascii="Courier New" w:cs="Courier New" w:eastAsia="Courier New" w:hAnsi="Courier New"/>
+          <w:rtl w:val="0"/>
+        </w:rPr>
+        <w:t xml:space="preserve">; </w:t>
+      </w:r>
+      <w:r>
+        <w:rPr>
+          <w:rFonts w:ascii="Courier New" w:cs="Courier New" w:eastAsia="Courier New" w:hAnsi="Courier New"/>
+          <w:color w:val="008000"/>
+          <w:rtl w:val="0"/>
+        </w:rPr>
+        <w:t xml:space="preserve">// search on the Right</w:t>
+      </w:r>
+      <w:r>
+        <w:rPr>
+          <w:rtl w:val="0"/>
+        </w:rPr>
+      </w:r>
+    </w:p>
+    <w:p>
+      <w:pPr>
+        <w:shd w:fill="ffffff" w:val="clear"/>
+        <w:spacing w:line="360" w:lineRule="auto"/>
+        <w:rPr>
+          <w:rFonts w:ascii="Courier New" w:cs="Courier New" w:eastAsia="Courier New" w:hAnsi="Courier New"/>
+        </w:rPr>
+      </w:pPr>
+      <w:r>
+        <w:rPr>
+          <w:rFonts w:ascii="Courier New" w:cs="Courier New" w:eastAsia="Courier New" w:hAnsi="Courier New"/>
+          <w:rtl w:val="0"/>
+        </w:rPr>
+        <w:t xml:space="preserve">           }</w:t>
+      </w:r>
+    </w:p>
+    <w:p>
+      <w:pPr>
+        <w:shd w:fill="ffffff" w:val="clear"/>
+        <w:spacing w:line="360" w:lineRule="auto"/>
+        <w:rPr>
+          <w:rFonts w:ascii="Courier New" w:cs="Courier New" w:eastAsia="Courier New" w:hAnsi="Courier New"/>
+        </w:rPr>
+      </w:pPr>
+      <w:r>
+        <w:rPr>
+          <w:rFonts w:ascii="Courier New" w:cs="Courier New" w:eastAsia="Courier New" w:hAnsi="Courier New"/>
+          <w:rtl w:val="0"/>
+        </w:rPr>
+        <w:t xml:space="preserve">       }</w:t>
+      </w:r>
+    </w:p>
+    <w:p>
+      <w:pPr>
+        <w:shd w:fill="ffffff" w:val="clear"/>
+        <w:spacing w:line="360" w:lineRule="auto"/>
+        <w:rPr>
+          <w:rFonts w:ascii="Courier New" w:cs="Courier New" w:eastAsia="Courier New" w:hAnsi="Courier New"/>
+        </w:rPr>
+      </w:pPr>
+      <w:r>
+        <w:rPr>
+          <w:rtl w:val="0"/>
+        </w:rPr>
+      </w:r>
+    </w:p>
+    <w:p>
+      <w:pPr>
+        <w:shd w:fill="ffffff" w:val="clear"/>
+        <w:spacing w:line="360" w:lineRule="auto"/>
+        <w:rPr>
+          <w:rFonts w:ascii="Courier New" w:cs="Courier New" w:eastAsia="Courier New" w:hAnsi="Courier New"/>
+        </w:rPr>
+      </w:pPr>
+      <w:r>
+        <w:rPr>
+          <w:rtl w:val="0"/>
+        </w:rPr>
+      </w:r>
+    </w:p>
+    <w:p>
+      <w:pPr>
+        <w:shd w:fill="ffffff" w:val="clear"/>
+        <w:spacing w:line="360" w:lineRule="auto"/>
+        <w:rPr>
+          <w:rFonts w:ascii="Courier New" w:cs="Courier New" w:eastAsia="Courier New" w:hAnsi="Courier New"/>
+        </w:rPr>
+      </w:pPr>
+      <w:r>
+        <w:rPr>
+          <w:rFonts w:ascii="Courier New" w:cs="Courier New" w:eastAsia="Courier New" w:hAnsi="Courier New"/>
+          <w:rtl w:val="0"/>
+        </w:rPr>
+        <w:t xml:space="preserve">       </w:t>
+      </w:r>
+      <w:r>
+        <w:rPr>
+          <w:rFonts w:ascii="Courier New" w:cs="Courier New" w:eastAsia="Courier New" w:hAnsi="Courier New"/>
+          <w:color w:val="af00db"/>
+          <w:rtl w:val="0"/>
+        </w:rPr>
+        <w:t xml:space="preserve">return</w:t>
+      </w:r>
+      <w:r>
+        <w:rPr>
+          <w:rFonts w:ascii="Courier New" w:cs="Courier New" w:eastAsia="Courier New" w:hAnsi="Courier New"/>
+          <w:rtl w:val="0"/>
+        </w:rPr>
+        <w:t xml:space="preserve"> ans;</w:t>
+      </w:r>
+    </w:p>
+    <w:p>
+      <w:pPr>
+        <w:shd w:fill="ffffff" w:val="clear"/>
+        <w:spacing w:line="360" w:lineRule="auto"/>
+        <w:rPr>
+          <w:rFonts w:ascii="Courier New" w:cs="Courier New" w:eastAsia="Courier New" w:hAnsi="Courier New"/>
+        </w:rPr>
+      </w:pPr>
+      <w:r>
+        <w:rPr>
+          <w:rFonts w:ascii="Courier New" w:cs="Courier New" w:eastAsia="Courier New" w:hAnsi="Courier New"/>
+          <w:rtl w:val="0"/>
+        </w:rPr>
+        <w:t xml:space="preserve">   }</w:t>
+      </w:r>
+    </w:p>
+    <w:p>
+      <w:pPr>
+        <w:shd w:fill="ffffff" w:val="clear"/>
+        <w:spacing w:line="360" w:lineRule="auto"/>
         <w:rPr>
           <w:rFonts w:ascii="Courier New" w:cs="Courier New" w:eastAsia="Courier New" w:hAnsi="Courier New"/>
           <w:color w:val="0000ff"/>
-          <w:rtl w:val="0"/>
-        </w:rPr>
-        <w:t xml:space="preserve">int</w:t>
-      </w:r>
-      <w:r>
-        <w:rPr>
-          <w:rFonts w:ascii="Courier New" w:cs="Courier New" w:eastAsia="Courier New" w:hAnsi="Courier New"/>
-          <w:rtl w:val="0"/>
-        </w:rPr>
-        <w:t xml:space="preserve">&gt;</w:t>
-      </w:r>
-      <w:r>
-        <w:rPr>
-          <w:rFonts w:ascii="Courier New" w:cs="Courier New" w:eastAsia="Courier New" w:hAnsi="Courier New"/>
-          <w:color w:val="0000ff"/>
-          <w:rtl w:val="0"/>
-        </w:rPr>
-        <w:t xml:space="preserve">&amp;</w:t>
-      </w:r>
-      <w:r>
-        <w:rPr>
-          <w:rFonts w:ascii="Courier New" w:cs="Courier New" w:eastAsia="Courier New" w:hAnsi="Courier New"/>
-          <w:rtl w:val="0"/>
-        </w:rPr>
-        <w:t xml:space="preserve"> </w:t>
-      </w:r>
-      <w:r>
-        <w:rPr>
-          <w:rFonts w:ascii="Courier New" w:cs="Courier New" w:eastAsia="Courier New" w:hAnsi="Courier New"/>
-          <w:color w:val="001080"/>
-          <w:rtl w:val="0"/>
-        </w:rPr>
-        <w:t xml:space="preserve">nums</w:t>
-      </w:r>
-      <w:r>
-        <w:rPr>
-          <w:rFonts w:ascii="Courier New" w:cs="Courier New" w:eastAsia="Courier New" w:hAnsi="Courier New"/>
-          <w:rtl w:val="0"/>
-        </w:rPr>
-        <w:t xml:space="preserve">, </w:t>
-      </w:r>
-      <w:r>
-        <w:rPr>
-          <w:rFonts w:ascii="Courier New" w:cs="Courier New" w:eastAsia="Courier New" w:hAnsi="Courier New"/>
-          <w:color w:val="0000ff"/>
-          <w:rtl w:val="0"/>
-        </w:rPr>
-        <w:t xml:space="preserve">int</w:t>
-      </w:r>
-      <w:r>
-        <w:rPr>
-          <w:rFonts w:ascii="Courier New" w:cs="Courier New" w:eastAsia="Courier New" w:hAnsi="Courier New"/>
-          <w:rtl w:val="0"/>
-        </w:rPr>
-        <w:t xml:space="preserve"> </w:t>
-      </w:r>
-      <w:r>
-        <w:rPr>
-          <w:rFonts w:ascii="Courier New" w:cs="Courier New" w:eastAsia="Courier New" w:hAnsi="Courier New"/>
-          <w:color w:val="001080"/>
-          <w:rtl w:val="0"/>
-        </w:rPr>
-        <w:t xml:space="preserve">target</w:t>
-      </w:r>
-      <w:r>
-        <w:rPr>
-          <w:rFonts w:ascii="Courier New" w:cs="Courier New" w:eastAsia="Courier New" w:hAnsi="Courier New"/>
-          <w:rtl w:val="0"/>
-        </w:rPr>
-        <w:t xml:space="preserve">) {</w:t>
-      </w:r>
-    </w:p>
-    <w:p>
-      <w:pPr>
-        <w:shd w:fill="ffffff" w:val="clear"/>
-        <w:spacing w:line="320" w:lineRule="auto"/>
-        <w:rPr>
-          <w:rFonts w:ascii="Courier New" w:cs="Courier New" w:eastAsia="Courier New" w:hAnsi="Courier New"/>
-        </w:rPr>
-      </w:pPr>
-      <w:r>
-        <w:rPr>
-          <w:rFonts w:ascii="Courier New" w:cs="Courier New" w:eastAsia="Courier New" w:hAnsi="Courier New"/>
-          <w:rtl w:val="0"/>
-        </w:rPr>
-        <w:t xml:space="preserve">        </w:t>
-      </w:r>
-      <w:r>
-        <w:rPr>
-          <w:rFonts w:ascii="Courier New" w:cs="Courier New" w:eastAsia="Courier New" w:hAnsi="Courier New"/>
-          <w:color w:val="0000ff"/>
-          <w:rtl w:val="0"/>
-        </w:rPr>
-        <w:t xml:space="preserve">int</w:t>
-      </w:r>
-      <w:r>
-        <w:rPr>
-          <w:rFonts w:ascii="Courier New" w:cs="Courier New" w:eastAsia="Courier New" w:hAnsi="Courier New"/>
-          <w:rtl w:val="0"/>
-        </w:rPr>
-        <w:t xml:space="preserve"> low = </w:t>
-      </w:r>
-      <w:r>
-        <w:rPr>
-          <w:rFonts w:ascii="Courier New" w:cs="Courier New" w:eastAsia="Courier New" w:hAnsi="Courier New"/>
-          <w:color w:val="098658"/>
-          <w:rtl w:val="0"/>
-        </w:rPr>
-        <w:t xml:space="preserve">0</w:t>
-      </w:r>
-      <w:r>
-        <w:rPr>
-          <w:rFonts w:ascii="Courier New" w:cs="Courier New" w:eastAsia="Courier New" w:hAnsi="Courier New"/>
-          <w:rtl w:val="0"/>
-        </w:rPr>
-        <w:t xml:space="preserve">;</w:t>
-      </w:r>
-    </w:p>
-    <w:p>
-      <w:pPr>
-        <w:shd w:fill="ffffff" w:val="clear"/>
-        <w:spacing w:line="320" w:lineRule="auto"/>
-        <w:rPr>
-          <w:rFonts w:ascii="Courier New" w:cs="Courier New" w:eastAsia="Courier New" w:hAnsi="Courier New"/>
-        </w:rPr>
-      </w:pPr>
-      <w:r>
-        <w:rPr>
-          <w:rFonts w:ascii="Courier New" w:cs="Courier New" w:eastAsia="Courier New" w:hAnsi="Courier New"/>
-          <w:rtl w:val="0"/>
-        </w:rPr>
-        <w:t xml:space="preserve">        </w:t>
-      </w:r>
-      <w:r>
-        <w:rPr>
-          <w:rFonts w:ascii="Courier New" w:cs="Courier New" w:eastAsia="Courier New" w:hAnsi="Courier New"/>
-          <w:color w:val="0000ff"/>
-          <w:rtl w:val="0"/>
-        </w:rPr>
-        <w:t xml:space="preserve">int</w:t>
-      </w:r>
-      <w:r>
-        <w:rPr>
-          <w:rFonts w:ascii="Courier New" w:cs="Courier New" w:eastAsia="Courier New" w:hAnsi="Courier New"/>
-          <w:rtl w:val="0"/>
-        </w:rPr>
-        <w:t xml:space="preserve"> high =</w:t>
-      </w:r>
-      <w:r>
-        <w:rPr>
-          <w:rFonts w:ascii="Courier New" w:cs="Courier New" w:eastAsia="Courier New" w:hAnsi="Courier New"/>
-          <w:color w:val="001080"/>
-          <w:rtl w:val="0"/>
-        </w:rPr>
-        <w:t xml:space="preserve">nums</w:t>
-      </w:r>
-      <w:r>
-        <w:rPr>
-          <w:rFonts w:ascii="Courier New" w:cs="Courier New" w:eastAsia="Courier New" w:hAnsi="Courier New"/>
-          <w:rtl w:val="0"/>
-        </w:rPr>
-        <w:t xml:space="preserve">.</w:t>
-      </w:r>
-      <w:r>
-        <w:rPr>
-          <w:rFonts w:ascii="Courier New" w:cs="Courier New" w:eastAsia="Courier New" w:hAnsi="Courier New"/>
-          <w:color w:val="795e26"/>
-          <w:rtl w:val="0"/>
-        </w:rPr>
-        <w:t xml:space="preserve">size</w:t>
-      </w:r>
-      <w:r>
-        <w:rPr>
-          <w:rFonts w:ascii="Courier New" w:cs="Courier New" w:eastAsia="Courier New" w:hAnsi="Courier New"/>
-          <w:rtl w:val="0"/>
-        </w:rPr>
-        <w:t xml:space="preserve">()-</w:t>
-      </w:r>
-      <w:r>
-        <w:rPr>
-          <w:rFonts w:ascii="Courier New" w:cs="Courier New" w:eastAsia="Courier New" w:hAnsi="Courier New"/>
-          <w:color w:val="098658"/>
-          <w:rtl w:val="0"/>
-        </w:rPr>
-        <w:t xml:space="preserve">1</w:t>
-      </w:r>
-      <w:r>
-        <w:rPr>
-          <w:rFonts w:ascii="Courier New" w:cs="Courier New" w:eastAsia="Courier New" w:hAnsi="Courier New"/>
-          <w:rtl w:val="0"/>
-        </w:rPr>
-        <w:t xml:space="preserve">;</w:t>
-      </w:r>
-    </w:p>
-    <w:p>
-      <w:pPr>
-        <w:shd w:fill="ffffff" w:val="clear"/>
-        <w:spacing w:line="320" w:lineRule="auto"/>
-        <w:rPr>
-          <w:rFonts w:ascii="Courier New" w:cs="Courier New" w:eastAsia="Courier New" w:hAnsi="Courier New"/>
-        </w:rPr>
-      </w:pPr>
-      <w:r>
-        <w:rPr>
-          <w:rFonts w:ascii="Courier New" w:cs="Courier New" w:eastAsia="Courier New" w:hAnsi="Courier New"/>
-          <w:rtl w:val="0"/>
-        </w:rPr>
-        <w:t xml:space="preserve">        </w:t>
-      </w:r>
-      <w:r>
-        <w:rPr>
-          <w:rFonts w:ascii="Courier New" w:cs="Courier New" w:eastAsia="Courier New" w:hAnsi="Courier New"/>
-          <w:color w:val="0000ff"/>
-          <w:rtl w:val="0"/>
-        </w:rPr>
-        <w:t xml:space="preserve">int</w:t>
-      </w:r>
-      <w:r>
-        <w:rPr>
-          <w:rFonts w:ascii="Courier New" w:cs="Courier New" w:eastAsia="Courier New" w:hAnsi="Courier New"/>
-          <w:rtl w:val="0"/>
-        </w:rPr>
-        <w:t xml:space="preserve"> firstPos=</w:t>
-      </w:r>
-      <w:r>
-        <w:rPr>
-          <w:rFonts w:ascii="Courier New" w:cs="Courier New" w:eastAsia="Courier New" w:hAnsi="Courier New"/>
-          <w:color w:val="098658"/>
-          <w:rtl w:val="0"/>
-        </w:rPr>
-        <w:t xml:space="preserve">0</w:t>
-      </w:r>
-      <w:r>
-        <w:rPr>
-          <w:rFonts w:ascii="Courier New" w:cs="Courier New" w:eastAsia="Courier New" w:hAnsi="Courier New"/>
-          <w:rtl w:val="0"/>
-        </w:rPr>
-        <w:t xml:space="preserve">;</w:t>
-      </w:r>
-    </w:p>
-    <w:p>
-      <w:pPr>
-        <w:shd w:fill="ffffff" w:val="clear"/>
-        <w:spacing w:line="320" w:lineRule="auto"/>
-        <w:rPr>
-          <w:rFonts w:ascii="Courier New" w:cs="Courier New" w:eastAsia="Courier New" w:hAnsi="Courier New"/>
-        </w:rPr>
-      </w:pPr>
-      <w:r>
-        <w:rPr>
-          <w:rtl w:val="0"/>
-        </w:rPr>
-      </w:r>
-    </w:p>
-    <w:p>
-      <w:pPr>
-        <w:shd w:fill="ffffff" w:val="clear"/>
-        <w:spacing w:line="320" w:lineRule="auto"/>
-        <w:rPr>
-          <w:rFonts w:ascii="Courier New" w:cs="Courier New" w:eastAsia="Courier New" w:hAnsi="Courier New"/>
-        </w:rPr>
-      </w:pPr>
-      <w:r>
-        <w:rPr>
-          <w:rFonts w:ascii="Courier New" w:cs="Courier New" w:eastAsia="Courier New" w:hAnsi="Courier New"/>
-          <w:rtl w:val="0"/>
-        </w:rPr>
-        <w:t xml:space="preserve">        </w:t>
-      </w:r>
-      <w:r>
-        <w:rPr>
-          <w:rFonts w:ascii="Courier New" w:cs="Courier New" w:eastAsia="Courier New" w:hAnsi="Courier New"/>
-          <w:color w:val="af00db"/>
-          <w:rtl w:val="0"/>
-        </w:rPr>
-        <w:t xml:space="preserve">while</w:t>
-      </w:r>
-      <w:r>
-        <w:rPr>
-          <w:rFonts w:ascii="Courier New" w:cs="Courier New" w:eastAsia="Courier New" w:hAnsi="Courier New"/>
-          <w:rtl w:val="0"/>
-        </w:rPr>
-        <w:t xml:space="preserve">(low&lt;=high) {</w:t>
-      </w:r>
-    </w:p>
-    <w:p>
-      <w:pPr>
-        <w:shd w:fill="ffffff" w:val="clear"/>
-        <w:spacing w:line="320" w:lineRule="auto"/>
-        <w:rPr>
-          <w:rFonts w:ascii="Courier New" w:cs="Courier New" w:eastAsia="Courier New" w:hAnsi="Courier New"/>
-        </w:rPr>
-      </w:pPr>
-      <w:r>
-        <w:rPr>
-          <w:rFonts w:ascii="Courier New" w:cs="Courier New" w:eastAsia="Courier New" w:hAnsi="Courier New"/>
-          <w:rtl w:val="0"/>
-        </w:rPr>
-        <w:t xml:space="preserve">            </w:t>
-      </w:r>
-      <w:r>
-        <w:rPr>
-          <w:rFonts w:ascii="Courier New" w:cs="Courier New" w:eastAsia="Courier New" w:hAnsi="Courier New"/>
-          <w:color w:val="0000ff"/>
-          <w:rtl w:val="0"/>
-        </w:rPr>
-        <w:t xml:space="preserve">int</w:t>
-      </w:r>
-      <w:r>
-        <w:rPr>
-          <w:rFonts w:ascii="Courier New" w:cs="Courier New" w:eastAsia="Courier New" w:hAnsi="Courier New"/>
-          <w:rtl w:val="0"/>
-        </w:rPr>
-        <w:t xml:space="preserve"> mid = low + (high-low)/</w:t>
-      </w:r>
-      <w:r>
-        <w:rPr>
-          <w:rFonts w:ascii="Courier New" w:cs="Courier New" w:eastAsia="Courier New" w:hAnsi="Courier New"/>
-          <w:color w:val="098658"/>
-          <w:rtl w:val="0"/>
-        </w:rPr>
-        <w:t xml:space="preserve">2</w:t>
-      </w:r>
-      <w:r>
-        <w:rPr>
-          <w:rFonts w:ascii="Courier New" w:cs="Courier New" w:eastAsia="Courier New" w:hAnsi="Courier New"/>
-          <w:rtl w:val="0"/>
-        </w:rPr>
-        <w:t xml:space="preserve">;</w:t>
-      </w:r>
-    </w:p>
-    <w:p>
-      <w:pPr>
-        <w:shd w:fill="ffffff" w:val="clear"/>
-        <w:spacing w:line="320" w:lineRule="auto"/>
-        <w:rPr>
-          <w:rFonts w:ascii="Courier New" w:cs="Courier New" w:eastAsia="Courier New" w:hAnsi="Courier New"/>
-        </w:rPr>
-      </w:pPr>
-      <w:r>
-        <w:rPr>
-          <w:rFonts w:ascii="Courier New" w:cs="Courier New" w:eastAsia="Courier New" w:hAnsi="Courier New"/>
-          <w:rtl w:val="0"/>
-        </w:rPr>
-        <w:t xml:space="preserve">           </w:t>
-      </w:r>
-    </w:p>
-    <w:p>
-      <w:pPr>
-        <w:shd w:fill="ffffff" w:val="clear"/>
-        <w:spacing w:line="320" w:lineRule="auto"/>
-        <w:rPr>
-          <w:rFonts w:ascii="Courier New" w:cs="Courier New" w:eastAsia="Courier New" w:hAnsi="Courier New"/>
-        </w:rPr>
-      </w:pPr>
-      <w:r>
-        <w:rPr>
-          <w:rFonts w:ascii="Courier New" w:cs="Courier New" w:eastAsia="Courier New" w:hAnsi="Courier New"/>
-          <w:rtl w:val="0"/>
-        </w:rPr>
-        <w:t xml:space="preserve">            </w:t>
-      </w:r>
-      <w:r>
-        <w:rPr>
-          <w:rFonts w:ascii="Courier New" w:cs="Courier New" w:eastAsia="Courier New" w:hAnsi="Courier New"/>
-          <w:color w:val="af00db"/>
-          <w:rtl w:val="0"/>
-        </w:rPr>
-        <w:t xml:space="preserve">if</w:t>
-      </w:r>
-      <w:r>
-        <w:rPr>
-          <w:rFonts w:ascii="Courier New" w:cs="Courier New" w:eastAsia="Courier New" w:hAnsi="Courier New"/>
-          <w:rtl w:val="0"/>
-        </w:rPr>
-        <w:t xml:space="preserve">(</w:t>
-      </w:r>
-      <w:r>
-        <w:rPr>
-          <w:rFonts w:ascii="Courier New" w:cs="Courier New" w:eastAsia="Courier New" w:hAnsi="Courier New"/>
-          <w:color w:val="001080"/>
-          <w:rtl w:val="0"/>
-        </w:rPr>
-        <w:t xml:space="preserve">nums</w:t>
-      </w:r>
-      <w:r>
-        <w:rPr>
-          <w:rFonts w:ascii="Courier New" w:cs="Courier New" w:eastAsia="Courier New" w:hAnsi="Courier New"/>
-          <w:rtl w:val="0"/>
-        </w:rPr>
-        <w:t xml:space="preserve">[mid]==target){</w:t>
-      </w:r>
-    </w:p>
-    <w:p>
-      <w:pPr>
-        <w:shd w:fill="ffffff" w:val="clear"/>
-        <w:spacing w:line="320" w:lineRule="auto"/>
-        <w:rPr>
-          <w:rFonts w:ascii="Courier New" w:cs="Courier New" w:eastAsia="Courier New" w:hAnsi="Courier New"/>
-        </w:rPr>
-      </w:pPr>
-      <w:r>
-        <w:rPr>
-          <w:rFonts w:ascii="Courier New" w:cs="Courier New" w:eastAsia="Courier New" w:hAnsi="Courier New"/>
-          <w:rtl w:val="0"/>
-        </w:rPr>
-        <w:t xml:space="preserve">                </w:t>
-      </w:r>
-      <w:r>
-        <w:rPr>
-          <w:rFonts w:ascii="Courier New" w:cs="Courier New" w:eastAsia="Courier New" w:hAnsi="Courier New"/>
-          <w:color w:val="af00db"/>
-          <w:rtl w:val="0"/>
-        </w:rPr>
-        <w:t xml:space="preserve">return</w:t>
-      </w:r>
-      <w:r>
-        <w:rPr>
-          <w:rFonts w:ascii="Courier New" w:cs="Courier New" w:eastAsia="Courier New" w:hAnsi="Courier New"/>
-          <w:rtl w:val="0"/>
-        </w:rPr>
-        <w:t xml:space="preserve"> mid;</w:t>
-      </w:r>
-    </w:p>
-    <w:p>
-      <w:pPr>
-        <w:shd w:fill="ffffff" w:val="clear"/>
-        <w:spacing w:line="320" w:lineRule="auto"/>
-        <w:rPr>
-          <w:rFonts w:ascii="Courier New" w:cs="Courier New" w:eastAsia="Courier New" w:hAnsi="Courier New"/>
-        </w:rPr>
-      </w:pPr>
-      <w:r>
-        <w:rPr>
-          <w:rFonts w:ascii="Courier New" w:cs="Courier New" w:eastAsia="Courier New" w:hAnsi="Courier New"/>
-          <w:rtl w:val="0"/>
-        </w:rPr>
-        <w:t xml:space="preserve">            }</w:t>
-      </w:r>
-    </w:p>
-    <w:p>
-      <w:pPr>
-        <w:shd w:fill="ffffff" w:val="clear"/>
-        <w:spacing w:line="320" w:lineRule="auto"/>
-        <w:rPr>
-          <w:rFonts w:ascii="Courier New" w:cs="Courier New" w:eastAsia="Courier New" w:hAnsi="Courier New"/>
-        </w:rPr>
-      </w:pPr>
-      <w:r>
-        <w:rPr>
-          <w:rtl w:val="0"/>
-        </w:rPr>
-      </w:r>
-    </w:p>
-    <w:p>
-      <w:pPr>
-        <w:shd w:fill="ffffff" w:val="clear"/>
-        <w:spacing w:line="320" w:lineRule="auto"/>
-        <w:rPr>
-          <w:rFonts w:ascii="Courier New" w:cs="Courier New" w:eastAsia="Courier New" w:hAnsi="Courier New"/>
-        </w:rPr>
-      </w:pPr>
-      <w:r>
-        <w:rPr>
-          <w:rFonts w:ascii="Courier New" w:cs="Courier New" w:eastAsia="Courier New" w:hAnsi="Courier New"/>
-          <w:rtl w:val="0"/>
-        </w:rPr>
-        <w:t xml:space="preserve">            </w:t>
-      </w:r>
-      <w:r>
-        <w:rPr>
-          <w:rFonts w:ascii="Courier New" w:cs="Courier New" w:eastAsia="Courier New" w:hAnsi="Courier New"/>
-          <w:color w:val="af00db"/>
-          <w:rtl w:val="0"/>
-        </w:rPr>
-        <w:t xml:space="preserve">else</w:t>
-      </w:r>
-      <w:r>
-        <w:rPr>
-          <w:rFonts w:ascii="Courier New" w:cs="Courier New" w:eastAsia="Courier New" w:hAnsi="Courier New"/>
-          <w:rtl w:val="0"/>
-        </w:rPr>
-        <w:t xml:space="preserve"> </w:t>
-      </w:r>
-      <w:r>
-        <w:rPr>
-          <w:rFonts w:ascii="Courier New" w:cs="Courier New" w:eastAsia="Courier New" w:hAnsi="Courier New"/>
-          <w:color w:val="af00db"/>
-          <w:rtl w:val="0"/>
-        </w:rPr>
-        <w:t xml:space="preserve">if</w:t>
-      </w:r>
-      <w:r>
-        <w:rPr>
-          <w:rFonts w:ascii="Courier New" w:cs="Courier New" w:eastAsia="Courier New" w:hAnsi="Courier New"/>
-          <w:rtl w:val="0"/>
-        </w:rPr>
-        <w:t xml:space="preserve">(</w:t>
-      </w:r>
-      <w:r>
-        <w:rPr>
-          <w:rFonts w:ascii="Courier New" w:cs="Courier New" w:eastAsia="Courier New" w:hAnsi="Courier New"/>
-          <w:color w:val="001080"/>
-          <w:rtl w:val="0"/>
-        </w:rPr>
-        <w:t xml:space="preserve">nums</w:t>
-      </w:r>
-      <w:r>
-        <w:rPr>
-          <w:rFonts w:ascii="Courier New" w:cs="Courier New" w:eastAsia="Courier New" w:hAnsi="Courier New"/>
-          <w:rtl w:val="0"/>
-        </w:rPr>
-        <w:t xml:space="preserve">[mid]&lt;target){</w:t>
-      </w:r>
-    </w:p>
-    <w:p>
-      <w:pPr>
-        <w:shd w:fill="ffffff" w:val="clear"/>
-        <w:spacing w:line="320" w:lineRule="auto"/>
-        <w:rPr>
-          <w:rFonts w:ascii="Courier New" w:cs="Courier New" w:eastAsia="Courier New" w:hAnsi="Courier New"/>
-        </w:rPr>
-      </w:pPr>
-      <w:r>
-        <w:rPr>
-          <w:rFonts w:ascii="Courier New" w:cs="Courier New" w:eastAsia="Courier New" w:hAnsi="Courier New"/>
-          <w:rtl w:val="0"/>
-        </w:rPr>
-        <w:t xml:space="preserve">                low=mid+</w:t>
-      </w:r>
-      <w:r>
-        <w:rPr>
-          <w:rFonts w:ascii="Courier New" w:cs="Courier New" w:eastAsia="Courier New" w:hAnsi="Courier New"/>
-          <w:color w:val="098658"/>
-          <w:rtl w:val="0"/>
-        </w:rPr>
-        <w:t xml:space="preserve">1</w:t>
-      </w:r>
-      <w:r>
-        <w:rPr>
-          <w:rFonts w:ascii="Courier New" w:cs="Courier New" w:eastAsia="Courier New" w:hAnsi="Courier New"/>
-          <w:rtl w:val="0"/>
-        </w:rPr>
-        <w:t xml:space="preserve">;</w:t>
-      </w:r>
-    </w:p>
-    <w:p>
-      <w:pPr>
-        <w:shd w:fill="ffffff" w:val="clear"/>
-        <w:spacing w:line="320" w:lineRule="auto"/>
-        <w:rPr>
-          <w:rFonts w:ascii="Courier New" w:cs="Courier New" w:eastAsia="Courier New" w:hAnsi="Courier New"/>
-        </w:rPr>
-      </w:pPr>
-      <w:r>
-        <w:rPr>
-          <w:rtl w:val="0"/>
-        </w:rPr>
-      </w:r>
-    </w:p>
-    <w:p>
-      <w:pPr>
-        <w:shd w:fill="ffffff" w:val="clear"/>
-        <w:spacing w:line="320" w:lineRule="auto"/>
-        <w:rPr>
-          <w:rFonts w:ascii="Courier New" w:cs="Courier New" w:eastAsia="Courier New" w:hAnsi="Courier New"/>
-          <w:color w:val="008000"/>
-        </w:rPr>
-      </w:pPr>
-      <w:r>
-        <w:rPr>
-          <w:rFonts w:ascii="Courier New" w:cs="Courier New" w:eastAsia="Courier New" w:hAnsi="Courier New"/>
-          <w:color w:val="008000"/>
-          <w:rtl w:val="0"/>
-        </w:rPr>
-        <w:t xml:space="preserve">                //as we Returning the First Index to "Insert" the Position, we set the latest "low" to "firstPos"</w:t>
-      </w:r>
-    </w:p>
-    <w:p>
-      <w:pPr>
-        <w:shd w:fill="ffffff" w:val="clear"/>
-        <w:spacing w:line="320" w:lineRule="auto"/>
-        <w:rPr>
-          <w:rFonts w:ascii="Courier New" w:cs="Courier New" w:eastAsia="Courier New" w:hAnsi="Courier New"/>
-          <w:b w:val="1"/>
-          <w:highlight w:val="red"/>
-        </w:rPr>
-      </w:pPr>
-      <w:r>
-        <w:rPr>
-          <w:rFonts w:ascii="Courier New" w:cs="Courier New" w:eastAsia="Courier New" w:hAnsi="Courier New"/>
-          <w:rtl w:val="0"/>
-        </w:rPr>
-        <w:t xml:space="preserve">                </w:t>
-      </w:r>
-      <w:r>
-        <w:rPr>
-          <w:rFonts w:ascii="Courier New" w:cs="Courier New" w:eastAsia="Courier New" w:hAnsi="Courier New"/>
-          <w:b w:val="1"/>
-          <w:highlight w:val="red"/>
-          <w:rtl w:val="0"/>
-        </w:rPr>
-        <w:t xml:space="preserve">firstPos=low;</w:t>
-      </w:r>
-    </w:p>
-    <w:p>
-      <w:pPr>
-        <w:shd w:fill="ffffff" w:val="clear"/>
-        <w:spacing w:line="320" w:lineRule="auto"/>
-        <w:rPr>
-          <w:rFonts w:ascii="Courier New" w:cs="Courier New" w:eastAsia="Courier New" w:hAnsi="Courier New"/>
-        </w:rPr>
-      </w:pPr>
-      <w:r>
-        <w:rPr>
-          <w:rFonts w:ascii="Courier New" w:cs="Courier New" w:eastAsia="Courier New" w:hAnsi="Courier New"/>
-          <w:rtl w:val="0"/>
-        </w:rPr>
-        <w:t xml:space="preserve">            }</w:t>
-      </w:r>
-    </w:p>
-    <w:p>
-      <w:pPr>
-        <w:shd w:fill="ffffff" w:val="clear"/>
-        <w:spacing w:line="320" w:lineRule="auto"/>
-        <w:rPr>
-          <w:rFonts w:ascii="Courier New" w:cs="Courier New" w:eastAsia="Courier New" w:hAnsi="Courier New"/>
-        </w:rPr>
-      </w:pPr>
-      <w:r>
-        <w:rPr>
-          <w:rFonts w:ascii="Courier New" w:cs="Courier New" w:eastAsia="Courier New" w:hAnsi="Courier New"/>
-          <w:rtl w:val="0"/>
-        </w:rPr>
-        <w:t xml:space="preserve">           </w:t>
-      </w:r>
-    </w:p>
-    <w:p>
-      <w:pPr>
-        <w:shd w:fill="ffffff" w:val="clear"/>
-        <w:spacing w:line="320" w:lineRule="auto"/>
-        <w:rPr>
-          <w:rFonts w:ascii="Courier New" w:cs="Courier New" w:eastAsia="Courier New" w:hAnsi="Courier New"/>
-        </w:rPr>
-      </w:pPr>
-      <w:r>
-        <w:rPr>
-          <w:rFonts w:ascii="Courier New" w:cs="Courier New" w:eastAsia="Courier New" w:hAnsi="Courier New"/>
-          <w:rtl w:val="0"/>
-        </w:rPr>
-        <w:t xml:space="preserve">            </w:t>
-      </w:r>
-      <w:r>
-        <w:rPr>
-          <w:rFonts w:ascii="Courier New" w:cs="Courier New" w:eastAsia="Courier New" w:hAnsi="Courier New"/>
-          <w:color w:val="af00db"/>
-          <w:rtl w:val="0"/>
-        </w:rPr>
-        <w:t xml:space="preserve">else</w:t>
-      </w:r>
-      <w:r>
-        <w:rPr>
-          <w:rFonts w:ascii="Courier New" w:cs="Courier New" w:eastAsia="Courier New" w:hAnsi="Courier New"/>
-          <w:rtl w:val="0"/>
-        </w:rPr>
-        <w:t xml:space="preserve"> </w:t>
-      </w:r>
-      <w:r>
-        <w:rPr>
-          <w:rFonts w:ascii="Courier New" w:cs="Courier New" w:eastAsia="Courier New" w:hAnsi="Courier New"/>
-          <w:color w:val="af00db"/>
-          <w:rtl w:val="0"/>
-        </w:rPr>
-        <w:t xml:space="preserve">if</w:t>
-      </w:r>
-      <w:r>
-        <w:rPr>
-          <w:rFonts w:ascii="Courier New" w:cs="Courier New" w:eastAsia="Courier New" w:hAnsi="Courier New"/>
-          <w:rtl w:val="0"/>
-        </w:rPr>
-        <w:t xml:space="preserve">(</w:t>
-      </w:r>
-      <w:r>
-        <w:rPr>
-          <w:rFonts w:ascii="Courier New" w:cs="Courier New" w:eastAsia="Courier New" w:hAnsi="Courier New"/>
-          <w:color w:val="001080"/>
-          <w:rtl w:val="0"/>
-        </w:rPr>
-        <w:t xml:space="preserve">nums</w:t>
-      </w:r>
-      <w:r>
-        <w:rPr>
-          <w:rFonts w:ascii="Courier New" w:cs="Courier New" w:eastAsia="Courier New" w:hAnsi="Courier New"/>
-          <w:rtl w:val="0"/>
-        </w:rPr>
-        <w:t xml:space="preserve">[mid]&gt;target){</w:t>
-      </w:r>
-    </w:p>
-    <w:p>
-      <w:pPr>
-        <w:shd w:fill="ffffff" w:val="clear"/>
-        <w:spacing w:line="320" w:lineRule="auto"/>
-        <w:rPr>
-          <w:rFonts w:ascii="Courier New" w:cs="Courier New" w:eastAsia="Courier New" w:hAnsi="Courier New"/>
-        </w:rPr>
-      </w:pPr>
-      <w:r>
-        <w:rPr>
-          <w:rFonts w:ascii="Courier New" w:cs="Courier New" w:eastAsia="Courier New" w:hAnsi="Courier New"/>
-          <w:rtl w:val="0"/>
-        </w:rPr>
-        <w:t xml:space="preserve">                high=mid-</w:t>
-      </w:r>
-      <w:r>
-        <w:rPr>
-          <w:rFonts w:ascii="Courier New" w:cs="Courier New" w:eastAsia="Courier New" w:hAnsi="Courier New"/>
-          <w:color w:val="098658"/>
-          <w:rtl w:val="0"/>
-        </w:rPr>
-        <w:t xml:space="preserve">1</w:t>
-      </w:r>
-      <w:r>
-        <w:rPr>
-          <w:rFonts w:ascii="Courier New" w:cs="Courier New" w:eastAsia="Courier New" w:hAnsi="Courier New"/>
-          <w:rtl w:val="0"/>
-        </w:rPr>
-        <w:t xml:space="preserve">;</w:t>
-      </w:r>
-    </w:p>
-    <w:p>
-      <w:pPr>
-        <w:shd w:fill="ffffff" w:val="clear"/>
-        <w:spacing w:line="320" w:lineRule="auto"/>
-        <w:rPr>
-          <w:rFonts w:ascii="Courier New" w:cs="Courier New" w:eastAsia="Courier New" w:hAnsi="Courier New"/>
-        </w:rPr>
-      </w:pPr>
-      <w:r>
-        <w:rPr>
-          <w:rFonts w:ascii="Courier New" w:cs="Courier New" w:eastAsia="Courier New" w:hAnsi="Courier New"/>
-          <w:rtl w:val="0"/>
-        </w:rPr>
-        <w:t xml:space="preserve">            }</w:t>
-      </w:r>
-    </w:p>
-    <w:p>
-      <w:pPr>
-        <w:shd w:fill="ffffff" w:val="clear"/>
-        <w:spacing w:line="320" w:lineRule="auto"/>
-        <w:rPr>
-          <w:rFonts w:ascii="Courier New" w:cs="Courier New" w:eastAsia="Courier New" w:hAnsi="Courier New"/>
-        </w:rPr>
-      </w:pPr>
-      <w:r>
-        <w:rPr>
-          <w:rFonts w:ascii="Courier New" w:cs="Courier New" w:eastAsia="Courier New" w:hAnsi="Courier New"/>
-          <w:rtl w:val="0"/>
-        </w:rPr>
-        <w:t xml:space="preserve">        }</w:t>
-      </w:r>
-    </w:p>
-    <w:p>
-      <w:pPr>
-        <w:shd w:fill="ffffff" w:val="clear"/>
-        <w:spacing w:line="320" w:lineRule="auto"/>
-        <w:rPr>
-          <w:rFonts w:ascii="Courier New" w:cs="Courier New" w:eastAsia="Courier New" w:hAnsi="Courier New"/>
-        </w:rPr>
-      </w:pPr>
-      <w:r>
-        <w:rPr>
-          <w:rtl w:val="0"/>
-        </w:rPr>
-      </w:r>
-    </w:p>
-    <w:p>
-      <w:pPr>
-        <w:shd w:fill="ffffff" w:val="clear"/>
-        <w:spacing w:line="320" w:lineRule="auto"/>
-        <w:rPr>
-          <w:rFonts w:ascii="Courier New" w:cs="Courier New" w:eastAsia="Courier New" w:hAnsi="Courier New"/>
-        </w:rPr>
-      </w:pPr>
-      <w:r>
-        <w:rPr>
-          <w:rFonts w:ascii="Courier New" w:cs="Courier New" w:eastAsia="Courier New" w:hAnsi="Courier New"/>
-          <w:rtl w:val="0"/>
-        </w:rPr>
-        <w:t xml:space="preserve">        </w:t>
-      </w:r>
-      <w:r>
-        <w:rPr>
-          <w:rFonts w:ascii="Courier New" w:cs="Courier New" w:eastAsia="Courier New" w:hAnsi="Courier New"/>
-          <w:color w:val="af00db"/>
-          <w:rtl w:val="0"/>
-        </w:rPr>
-        <w:t xml:space="preserve">return</w:t>
-      </w:r>
-      <w:r>
-        <w:rPr>
-          <w:rFonts w:ascii="Courier New" w:cs="Courier New" w:eastAsia="Courier New" w:hAnsi="Courier New"/>
-          <w:rtl w:val="0"/>
-        </w:rPr>
-        <w:t xml:space="preserve"> firstPos;</w:t>
-      </w:r>
-    </w:p>
-    <w:p>
-      <w:pPr>
-        <w:shd w:fill="ffffff" w:val="clear"/>
-        <w:spacing w:line="320" w:lineRule="auto"/>
-        <w:rPr>
-          <w:rFonts w:ascii="Courier New" w:cs="Courier New" w:eastAsia="Courier New" w:hAnsi="Courier New"/>
-        </w:rPr>
-      </w:pPr>
-      <w:r>
-        <w:rPr>
-          <w:rFonts w:ascii="Courier New" w:cs="Courier New" w:eastAsia="Courier New" w:hAnsi="Courier New"/>
-          <w:rtl w:val="0"/>
-        </w:rPr>
-        <w:t xml:space="preserve">    }</w:t>
+        </w:rPr>
+      </w:pPr>
+      <w:r>
+        <w:rPr>
+          <w:rFonts w:ascii="Courier New" w:cs="Courier New" w:eastAsia="Courier New" w:hAnsi="Courier New"/>
+          <w:rtl w:val="0"/>
+        </w:rPr>
+        <w:t xml:space="preserve">}</w:t>
       </w:r>
       <w:r>
         <w:rPr>

</xml_diff>